<commit_message>
adding new resume with 85 ats score
</commit_message>
<xml_diff>
--- a/NaveenDoddi-fullStack.docx
+++ b/NaveenDoddi-fullStack.docx
@@ -9,8 +9,40 @@
       <w:r>
         <w:rPr>
           <w:w w:val="130"/>
+          <w:sz w:val="40"/>
+          <w:szCs w:val="40"/>
         </w:rPr>
         <w:t>Doddi Naveen</w:t>
+      </w:r>
+      <w:r>
+        <w:rPr>
+          <w:w w:val="130"/>
+        </w:rPr>
+        <w:t xml:space="preserve"> </w:t>
+      </w:r>
+      <w:r>
+        <w:rPr>
+          <w:w w:val="130"/>
+          <w:sz w:val="20"/>
+          <w:szCs w:val="20"/>
+        </w:rPr>
+        <w:t>Bang</w:t>
+      </w:r>
+      <w:r>
+        <w:rPr>
+          <w:w w:val="130"/>
+          <w:sz w:val="20"/>
+          <w:szCs w:val="20"/>
+        </w:rPr>
+        <w:t>a</w:t>
+      </w:r>
+      <w:r>
+        <w:rPr>
+          <w:w w:val="130"/>
+          <w:sz w:val="20"/>
+          <w:szCs w:val="20"/>
+        </w:rPr>
+        <w:t>lore</w:t>
       </w:r>
     </w:p>
     <w:p>
@@ -304,8 +336,17 @@
           <w:position w:val="1"/>
           <w:u w:val="single"/>
         </w:rPr>
-        <w:t>github.com/naveendoddi</w:t>
-      </w:r>
+        <w:t>github.com/</w:t>
+      </w:r>
+      <w:proofErr w:type="spellStart"/>
+      <w:r>
+        <w:rPr>
+          <w:position w:val="1"/>
+          <w:u w:val="single"/>
+        </w:rPr>
+        <w:t>naveendoddi</w:t>
+      </w:r>
+      <w:proofErr w:type="spellEnd"/>
       <w:r>
         <w:rPr>
           <w:position w:val="1"/>
@@ -370,7 +411,23 @@
           <w:position w:val="1"/>
           <w:u w:val="single"/>
         </w:rPr>
-        <w:t>naveendoddi.github.io/portFolio/</w:t>
+        <w:t>naveendoddi.github.io/</w:t>
+      </w:r>
+      <w:proofErr w:type="spellStart"/>
+      <w:r>
+        <w:rPr>
+          <w:position w:val="1"/>
+          <w:u w:val="single"/>
+        </w:rPr>
+        <w:t>portFolio</w:t>
+      </w:r>
+      <w:proofErr w:type="spellEnd"/>
+      <w:r>
+        <w:rPr>
+          <w:position w:val="1"/>
+          <w:u w:val="single"/>
+        </w:rPr>
+        <w:t>/</w:t>
       </w:r>
     </w:p>
     <w:p>
@@ -506,428 +563,22 @@
         <w:spacing w:before="46" w:line="242" w:lineRule="auto"/>
         <w:ind w:left="100" w:right="38"/>
         <w:rPr>
-          <w:spacing w:val="16"/>
           <w:w w:val="105"/>
+          <w:lang w:val="en-IN"/>
         </w:rPr>
       </w:pPr>
       <w:r>
         <w:rPr>
           <w:w w:val="105"/>
-        </w:rPr>
-        <w:t>An</w:t>
-      </w:r>
-      <w:r>
-        <w:rPr>
-          <w:spacing w:val="21"/>
+          <w:lang w:val="en-IN"/>
+        </w:rPr>
+        <w:t>Full-stack developer skilled in React, Node.js, and API integration, eager to contribute to innovative projects by building scalable, high-performance applications. Passionate about problem-solving, optimizing user experiences, and collaborating in dynamic development environments</w:t>
+      </w:r>
+      <w:r>
+        <w:rPr>
           <w:w w:val="105"/>
         </w:rPr>
-        <w:t xml:space="preserve"> </w:t>
-      </w:r>
-      <w:r>
-        <w:rPr>
-          <w:w w:val="105"/>
-        </w:rPr>
-        <w:t>Enthusiastic</w:t>
-      </w:r>
-      <w:r>
-        <w:rPr>
-          <w:spacing w:val="23"/>
-          <w:w w:val="105"/>
-        </w:rPr>
-        <w:t xml:space="preserve"> </w:t>
-      </w:r>
-      <w:r>
-        <w:rPr>
-          <w:w w:val="105"/>
-        </w:rPr>
-        <w:t>graduate</w:t>
-      </w:r>
-      <w:r>
-        <w:rPr>
-          <w:spacing w:val="22"/>
-          <w:w w:val="105"/>
-        </w:rPr>
-        <w:t xml:space="preserve"> </w:t>
-      </w:r>
-      <w:r>
-        <w:rPr>
-          <w:w w:val="105"/>
-        </w:rPr>
-        <w:t>to</w:t>
-      </w:r>
-      <w:r>
-        <w:rPr>
-          <w:spacing w:val="23"/>
-          <w:w w:val="105"/>
-        </w:rPr>
-        <w:t xml:space="preserve"> </w:t>
-      </w:r>
-      <w:r>
-        <w:rPr>
-          <w:w w:val="105"/>
-        </w:rPr>
-        <w:t>work</w:t>
-      </w:r>
-      <w:r>
-        <w:rPr>
-          <w:spacing w:val="22"/>
-          <w:w w:val="105"/>
-        </w:rPr>
-        <w:t xml:space="preserve"> </w:t>
-      </w:r>
-      <w:r>
-        <w:rPr>
-          <w:w w:val="105"/>
-        </w:rPr>
-        <w:t>in</w:t>
-      </w:r>
-      <w:r>
-        <w:rPr>
-          <w:spacing w:val="23"/>
-          <w:w w:val="105"/>
-        </w:rPr>
-        <w:t xml:space="preserve"> </w:t>
-      </w:r>
-      <w:r>
-        <w:rPr>
-          <w:w w:val="105"/>
-        </w:rPr>
-        <w:t>an</w:t>
-      </w:r>
-      <w:r>
-        <w:rPr>
-          <w:spacing w:val="23"/>
-          <w:w w:val="105"/>
-        </w:rPr>
-        <w:t xml:space="preserve"> </w:t>
-      </w:r>
-      <w:r>
-        <w:rPr>
-          <w:w w:val="105"/>
-        </w:rPr>
-        <w:t>o</w:t>
-      </w:r>
-      <w:r>
-        <w:rPr>
-          <w:w w:val="105"/>
-        </w:rPr>
-        <w:t>rgani</w:t>
-      </w:r>
-      <w:r>
-        <w:rPr>
-          <w:w w:val="105"/>
-        </w:rPr>
-        <w:t>z</w:t>
-      </w:r>
-      <w:r>
-        <w:rPr>
-          <w:w w:val="105"/>
-        </w:rPr>
-        <w:t>ation</w:t>
-      </w:r>
-      <w:r>
-        <w:rPr>
-          <w:spacing w:val="23"/>
-          <w:w w:val="105"/>
-        </w:rPr>
-        <w:t xml:space="preserve"> </w:t>
-      </w:r>
-      <w:r>
-        <w:rPr>
-          <w:w w:val="105"/>
-        </w:rPr>
-        <w:t>that</w:t>
-      </w:r>
-      <w:r>
-        <w:rPr>
-          <w:spacing w:val="23"/>
-          <w:w w:val="105"/>
-        </w:rPr>
-        <w:t xml:space="preserve"> </w:t>
-      </w:r>
-      <w:r>
-        <w:rPr>
-          <w:w w:val="105"/>
-        </w:rPr>
-        <w:t>can</w:t>
-      </w:r>
-      <w:r>
-        <w:rPr>
-          <w:spacing w:val="23"/>
-          <w:w w:val="105"/>
-        </w:rPr>
-        <w:t xml:space="preserve"> </w:t>
-      </w:r>
-      <w:r>
-        <w:rPr>
-          <w:w w:val="105"/>
-        </w:rPr>
-        <w:t>provide</w:t>
-      </w:r>
-      <w:r>
-        <w:rPr>
-          <w:spacing w:val="23"/>
-          <w:w w:val="105"/>
-        </w:rPr>
-        <w:t xml:space="preserve"> </w:t>
-      </w:r>
-      <w:r>
-        <w:rPr>
-          <w:w w:val="105"/>
-        </w:rPr>
-        <w:t>a</w:t>
-      </w:r>
-      <w:r>
-        <w:rPr>
-          <w:spacing w:val="22"/>
-          <w:w w:val="105"/>
-        </w:rPr>
-        <w:t xml:space="preserve"> </w:t>
-      </w:r>
-      <w:r>
-        <w:rPr>
-          <w:w w:val="105"/>
-        </w:rPr>
-        <w:t>variety</w:t>
-      </w:r>
-      <w:r>
-        <w:rPr>
-          <w:spacing w:val="23"/>
-          <w:w w:val="105"/>
-        </w:rPr>
-        <w:t xml:space="preserve"> </w:t>
-      </w:r>
-      <w:r>
-        <w:rPr>
-          <w:w w:val="105"/>
-        </w:rPr>
-        <w:t>of</w:t>
-      </w:r>
-      <w:r>
-        <w:rPr>
-          <w:spacing w:val="22"/>
-          <w:w w:val="105"/>
-        </w:rPr>
-        <w:t xml:space="preserve"> </w:t>
-      </w:r>
-      <w:r>
-        <w:rPr>
-          <w:w w:val="105"/>
-        </w:rPr>
-        <w:t>opportunities</w:t>
-      </w:r>
-      <w:r>
-        <w:rPr>
-          <w:spacing w:val="22"/>
-          <w:w w:val="105"/>
-        </w:rPr>
-        <w:t xml:space="preserve"> </w:t>
-      </w:r>
-      <w:r>
-        <w:rPr>
-          <w:w w:val="105"/>
-        </w:rPr>
-        <w:t>that</w:t>
-      </w:r>
-      <w:r>
-        <w:rPr>
-          <w:spacing w:val="23"/>
-          <w:w w:val="105"/>
-        </w:rPr>
-        <w:t xml:space="preserve"> </w:t>
-      </w:r>
-      <w:r>
-        <w:rPr>
-          <w:w w:val="105"/>
-        </w:rPr>
-        <w:t>allow</w:t>
-      </w:r>
-      <w:r>
-        <w:rPr>
-          <w:w w:val="105"/>
-        </w:rPr>
-        <w:t>s</w:t>
-      </w:r>
-      <w:r>
-        <w:rPr>
-          <w:w w:val="105"/>
-        </w:rPr>
-        <w:t xml:space="preserve"> me</w:t>
-      </w:r>
-      <w:r>
-        <w:rPr>
-          <w:spacing w:val="16"/>
-          <w:w w:val="105"/>
-        </w:rPr>
-        <w:t xml:space="preserve"> </w:t>
-      </w:r>
-    </w:p>
-    <w:p>
-      <w:pPr>
-        <w:spacing w:before="46" w:line="242" w:lineRule="auto"/>
-        <w:ind w:left="100" w:right="38"/>
-      </w:pPr>
-      <w:r>
-        <w:rPr>
-          <w:w w:val="105"/>
-        </w:rPr>
-        <w:t>to</w:t>
-      </w:r>
-      <w:r>
-        <w:rPr>
-          <w:spacing w:val="18"/>
-          <w:w w:val="105"/>
-        </w:rPr>
-        <w:t xml:space="preserve"> </w:t>
-      </w:r>
-      <w:r>
-        <w:rPr>
-          <w:w w:val="105"/>
-        </w:rPr>
-        <w:t>expand</w:t>
-      </w:r>
-      <w:r>
-        <w:rPr>
-          <w:spacing w:val="18"/>
-          <w:w w:val="105"/>
-        </w:rPr>
-        <w:t xml:space="preserve"> </w:t>
-      </w:r>
-      <w:r>
-        <w:rPr>
-          <w:w w:val="105"/>
-        </w:rPr>
-        <w:t>my</w:t>
-      </w:r>
-      <w:r>
-        <w:rPr>
-          <w:spacing w:val="18"/>
-          <w:w w:val="105"/>
-        </w:rPr>
-        <w:t xml:space="preserve"> </w:t>
-      </w:r>
-      <w:r>
-        <w:rPr>
-          <w:w w:val="105"/>
-        </w:rPr>
-        <w:t>skills</w:t>
-      </w:r>
-      <w:r>
-        <w:rPr>
-          <w:spacing w:val="18"/>
-          <w:w w:val="105"/>
-        </w:rPr>
-        <w:t xml:space="preserve"> </w:t>
-      </w:r>
-      <w:r>
-        <w:rPr>
-          <w:w w:val="105"/>
-        </w:rPr>
-        <w:t>and</w:t>
-      </w:r>
-      <w:r>
-        <w:rPr>
-          <w:spacing w:val="17"/>
-          <w:w w:val="105"/>
-        </w:rPr>
-        <w:t xml:space="preserve"> </w:t>
-      </w:r>
-      <w:r>
-        <w:rPr>
-          <w:w w:val="105"/>
-        </w:rPr>
-        <w:t>knowledge</w:t>
-      </w:r>
-      <w:r>
-        <w:rPr>
-          <w:spacing w:val="18"/>
-          <w:w w:val="105"/>
-        </w:rPr>
-        <w:t xml:space="preserve"> </w:t>
-      </w:r>
-      <w:r>
-        <w:rPr>
-          <w:w w:val="105"/>
-        </w:rPr>
-        <w:t>while</w:t>
-      </w:r>
-      <w:r>
-        <w:rPr>
-          <w:spacing w:val="16"/>
-          <w:w w:val="105"/>
-        </w:rPr>
-        <w:t xml:space="preserve"> </w:t>
-      </w:r>
-      <w:r>
-        <w:rPr>
-          <w:w w:val="105"/>
-        </w:rPr>
-        <w:t>working</w:t>
-      </w:r>
-      <w:r>
-        <w:rPr>
-          <w:spacing w:val="17"/>
-          <w:w w:val="105"/>
-        </w:rPr>
-        <w:t xml:space="preserve"> </w:t>
-      </w:r>
-      <w:r>
-        <w:rPr>
-          <w:w w:val="105"/>
-        </w:rPr>
-        <w:t>and</w:t>
-      </w:r>
-      <w:r>
-        <w:rPr>
-          <w:spacing w:val="18"/>
-          <w:w w:val="105"/>
-        </w:rPr>
-        <w:t xml:space="preserve"> </w:t>
-      </w:r>
-      <w:r>
-        <w:rPr>
-          <w:w w:val="105"/>
-        </w:rPr>
-        <w:t>achieving</w:t>
-      </w:r>
-      <w:r>
-        <w:rPr>
-          <w:spacing w:val="18"/>
-          <w:w w:val="105"/>
-        </w:rPr>
-        <w:t xml:space="preserve"> </w:t>
-      </w:r>
-      <w:r>
-        <w:rPr>
-          <w:w w:val="105"/>
-        </w:rPr>
-        <w:t>the</w:t>
-      </w:r>
-      <w:r>
-        <w:rPr>
-          <w:spacing w:val="18"/>
-          <w:w w:val="105"/>
-        </w:rPr>
-        <w:t xml:space="preserve"> </w:t>
-      </w:r>
-      <w:r>
-        <w:rPr>
-          <w:w w:val="105"/>
-        </w:rPr>
-        <w:t>organizational</w:t>
-      </w:r>
-      <w:r>
-        <w:rPr>
-          <w:spacing w:val="18"/>
-          <w:w w:val="105"/>
-        </w:rPr>
-        <w:t xml:space="preserve"> </w:t>
-      </w:r>
-      <w:r>
-        <w:rPr>
-          <w:w w:val="105"/>
-        </w:rPr>
-        <w:t>goals.</w:t>
+        <w:t>.</w:t>
       </w:r>
     </w:p>
     <w:p>
@@ -1860,6 +1511,13 @@
         </w:rPr>
         <w:t>p, React</w:t>
       </w:r>
+      <w:r>
+        <w:rPr>
+          <w:w w:val="120"/>
+          <w:sz w:val="20"/>
+        </w:rPr>
+        <w:t>, Express.js</w:t>
+      </w:r>
     </w:p>
     <w:p>
       <w:pPr>
@@ -1920,18 +1578,75 @@
         </w:tabs>
         <w:ind w:hanging="210"/>
         <w:rPr>
+          <w:sz w:val="20"/>
+        </w:rPr>
+      </w:pPr>
+      <w:r>
+        <w:rPr>
           <w:b/>
           <w:bCs/>
-          <w:sz w:val="20"/>
-        </w:rPr>
-      </w:pPr>
+          <w:w w:val="115"/>
+          <w:sz w:val="20"/>
+        </w:rPr>
+        <w:t>T</w:t>
+      </w:r>
       <w:r>
         <w:rPr>
           <w:b/>
           <w:bCs/>
-          <w:sz w:val="20"/>
-        </w:rPr>
-        <w:t>React, Node, Express</w:t>
+          <w:w w:val="115"/>
+          <w:sz w:val="20"/>
+        </w:rPr>
+        <w:t>ools &amp; Platforms</w:t>
+      </w:r>
+      <w:r>
+        <w:rPr>
+          <w:w w:val="115"/>
+          <w:sz w:val="20"/>
+        </w:rPr>
+        <w:t>:</w:t>
+      </w:r>
+      <w:r>
+        <w:rPr>
+          <w:w w:val="115"/>
+          <w:sz w:val="20"/>
+        </w:rPr>
+        <w:t xml:space="preserve"> </w:t>
+      </w:r>
+      <w:r>
+        <w:rPr>
+          <w:w w:val="115"/>
+          <w:sz w:val="20"/>
+        </w:rPr>
+        <w:t>GitHub,</w:t>
+      </w:r>
+      <w:r>
+        <w:rPr>
+          <w:w w:val="115"/>
+          <w:sz w:val="20"/>
+        </w:rPr>
+        <w:t xml:space="preserve"> </w:t>
+      </w:r>
+      <w:r>
+        <w:rPr>
+          <w:w w:val="115"/>
+          <w:sz w:val="20"/>
+        </w:rPr>
+        <w:t>Visual Studio Code</w:t>
+      </w:r>
+      <w:r>
+        <w:rPr>
+          <w:w w:val="115"/>
+          <w:sz w:val="20"/>
+        </w:rPr>
+        <w:t xml:space="preserve">, </w:t>
+      </w:r>
+      <w:r>
+        <w:rPr>
+          <w:w w:val="115"/>
+          <w:sz w:val="20"/>
+        </w:rPr>
+        <w:t>RESTful APIs</w:t>
       </w:r>
     </w:p>
     <w:p>
@@ -1951,72 +1666,6 @@
       </w:pPr>
       <w:r>
         <w:rPr>
-          <w:w w:val="115"/>
-          <w:sz w:val="20"/>
-        </w:rPr>
-        <w:t>Data</w:t>
-      </w:r>
-      <w:r>
-        <w:rPr>
-          <w:spacing w:val="11"/>
-          <w:w w:val="115"/>
-          <w:sz w:val="20"/>
-        </w:rPr>
-        <w:t xml:space="preserve"> </w:t>
-      </w:r>
-      <w:r>
-        <w:rPr>
-          <w:w w:val="115"/>
-          <w:sz w:val="20"/>
-        </w:rPr>
-        <w:t>Structures</w:t>
-      </w:r>
-      <w:r>
-        <w:rPr>
-          <w:w w:val="115"/>
-          <w:sz w:val="20"/>
-        </w:rPr>
-        <w:t xml:space="preserve">, </w:t>
-      </w:r>
-      <w:r>
-        <w:rPr>
-          <w:w w:val="115"/>
-          <w:sz w:val="20"/>
-        </w:rPr>
-        <w:t>GitHub,</w:t>
-      </w:r>
-      <w:r>
-        <w:rPr>
-          <w:w w:val="115"/>
-          <w:sz w:val="20"/>
-        </w:rPr>
-        <w:t xml:space="preserve"> </w:t>
-      </w:r>
-      <w:r>
-        <w:rPr>
-          <w:w w:val="115"/>
-          <w:sz w:val="20"/>
-        </w:rPr>
-        <w:t>Visual Studio Code</w:t>
-      </w:r>
-    </w:p>
-    <w:p>
-      <w:pPr>
-        <w:pStyle w:val="ListParagraph"/>
-        <w:numPr>
-          <w:ilvl w:val="0"/>
-          <w:numId w:val="1"/>
-        </w:numPr>
-        <w:tabs>
-          <w:tab w:val="left" w:pos="646"/>
-        </w:tabs>
-        <w:ind w:hanging="210"/>
-        <w:rPr>
-          <w:sz w:val="20"/>
-        </w:rPr>
-      </w:pPr>
-      <w:r>
-        <w:rPr>
           <w:b/>
           <w:w w:val="115"/>
           <w:sz w:val="20"/>
@@ -2082,22 +1731,7 @@
           <w:w w:val="115"/>
           <w:sz w:val="20"/>
         </w:rPr>
-        <w:t>Critical</w:t>
-      </w:r>
-      <w:r>
-        <w:rPr>
-          <w:spacing w:val="5"/>
-          <w:w w:val="115"/>
-          <w:sz w:val="20"/>
-        </w:rPr>
-        <w:t xml:space="preserve"> </w:t>
-      </w:r>
-      <w:r>
-        <w:rPr>
-          <w:w w:val="115"/>
-          <w:sz w:val="20"/>
-        </w:rPr>
-        <w:t>Thinking</w:t>
+        <w:t>Problem-solving</w:t>
       </w:r>
     </w:p>
     <w:p>
@@ -2209,7 +1843,7 @@
     <w:p>
       <w:pPr>
         <w:pStyle w:val="Heading2"/>
-        <w:spacing w:before="52"/>
+        <w:spacing w:after="240"/>
         <w:rPr>
           <w:sz w:val="24"/>
           <w:szCs w:val="24"/>
@@ -2217,79 +1851,10 @@
       </w:pPr>
       <w:r>
         <w:rPr>
-          <w:w w:val="125"/>
           <w:sz w:val="24"/>
           <w:szCs w:val="24"/>
         </w:rPr>
-        <w:t>IOT</w:t>
-      </w:r>
-      <w:r>
-        <w:rPr>
-          <w:spacing w:val="2"/>
-          <w:w w:val="125"/>
-          <w:sz w:val="24"/>
-          <w:szCs w:val="24"/>
-        </w:rPr>
-        <w:t xml:space="preserve"> </w:t>
-      </w:r>
-      <w:r>
-        <w:rPr>
-          <w:w w:val="125"/>
-          <w:sz w:val="24"/>
-          <w:szCs w:val="24"/>
-        </w:rPr>
-        <w:t>based</w:t>
-      </w:r>
-      <w:r>
-        <w:rPr>
-          <w:spacing w:val="4"/>
-          <w:w w:val="125"/>
-          <w:sz w:val="24"/>
-          <w:szCs w:val="24"/>
-        </w:rPr>
-        <w:t xml:space="preserve"> </w:t>
-      </w:r>
-      <w:r>
-        <w:rPr>
-          <w:w w:val="125"/>
-          <w:sz w:val="24"/>
-          <w:szCs w:val="24"/>
-        </w:rPr>
-        <w:t>Advanced</w:t>
-      </w:r>
-      <w:r>
-        <w:rPr>
-          <w:spacing w:val="3"/>
-          <w:w w:val="125"/>
-          <w:sz w:val="24"/>
-          <w:szCs w:val="24"/>
-        </w:rPr>
-        <w:t xml:space="preserve"> </w:t>
-      </w:r>
-      <w:r>
-        <w:rPr>
-          <w:w w:val="125"/>
-          <w:sz w:val="24"/>
-          <w:szCs w:val="24"/>
-        </w:rPr>
-        <w:t>Smart</w:t>
-      </w:r>
-      <w:r>
-        <w:rPr>
-          <w:spacing w:val="3"/>
-          <w:w w:val="125"/>
-          <w:sz w:val="24"/>
-          <w:szCs w:val="24"/>
-        </w:rPr>
-        <w:t xml:space="preserve"> </w:t>
-      </w:r>
-      <w:r>
-        <w:rPr>
-          <w:w w:val="125"/>
-          <w:sz w:val="24"/>
-          <w:szCs w:val="24"/>
-        </w:rPr>
-        <w:t>Helmet</w:t>
+        <w:t>Swiggy - Online Food Ordering Platform</w:t>
       </w:r>
     </w:p>
     <w:p>
@@ -2302,8 +1867,8 @@
         <w:tabs>
           <w:tab w:val="left" w:pos="646"/>
         </w:tabs>
-        <w:spacing w:before="97" w:line="228" w:lineRule="auto"/>
-        <w:ind w:left="645" w:right="98"/>
+        <w:spacing w:before="0" w:line="206" w:lineRule="auto"/>
+        <w:ind w:right="98"/>
         <w:jc w:val="both"/>
         <w:rPr>
           <w:sz w:val="20"/>
@@ -2314,1262 +1879,14 @@
           <w:w w:val="105"/>
           <w:sz w:val="20"/>
         </w:rPr>
-        <w:t>The</w:t>
-      </w:r>
-      <w:r>
-        <w:rPr>
-          <w:spacing w:val="13"/>
+        <w:t>Objective: Developed a dynamic food ordering platform to simulate an online food delivery experience for users and restaurant managers</w:t>
+      </w:r>
+      <w:r>
+        <w:rPr>
           <w:w w:val="105"/>
           <w:sz w:val="20"/>
         </w:rPr>
-        <w:t xml:space="preserve"> </w:t>
-      </w:r>
-      <w:r>
-        <w:rPr>
-          <w:w w:val="105"/>
-          <w:sz w:val="20"/>
-        </w:rPr>
-        <w:t>Objective</w:t>
-      </w:r>
-      <w:r>
-        <w:rPr>
-          <w:spacing w:val="14"/>
-          <w:w w:val="105"/>
-          <w:sz w:val="20"/>
-        </w:rPr>
-        <w:t xml:space="preserve"> </w:t>
-      </w:r>
-      <w:r>
-        <w:rPr>
-          <w:w w:val="105"/>
-          <w:sz w:val="20"/>
-        </w:rPr>
-        <w:t>of</w:t>
-      </w:r>
-      <w:r>
-        <w:rPr>
-          <w:spacing w:val="14"/>
-          <w:w w:val="105"/>
-          <w:sz w:val="20"/>
-        </w:rPr>
-        <w:t xml:space="preserve"> </w:t>
-      </w:r>
-      <w:r>
-        <w:rPr>
-          <w:w w:val="105"/>
-          <w:sz w:val="20"/>
-        </w:rPr>
-        <w:t>the</w:t>
-      </w:r>
-      <w:r>
-        <w:rPr>
-          <w:spacing w:val="13"/>
-          <w:w w:val="105"/>
-          <w:sz w:val="20"/>
-        </w:rPr>
-        <w:t xml:space="preserve"> </w:t>
-      </w:r>
-      <w:r>
-        <w:rPr>
-          <w:w w:val="105"/>
-          <w:sz w:val="20"/>
-        </w:rPr>
-        <w:t>project</w:t>
-      </w:r>
-      <w:r>
-        <w:rPr>
-          <w:spacing w:val="14"/>
-          <w:w w:val="105"/>
-          <w:sz w:val="20"/>
-        </w:rPr>
-        <w:t xml:space="preserve"> </w:t>
-      </w:r>
-      <w:r>
-        <w:rPr>
-          <w:w w:val="105"/>
-          <w:sz w:val="20"/>
-        </w:rPr>
-        <w:t>is</w:t>
-      </w:r>
-      <w:r>
-        <w:rPr>
-          <w:spacing w:val="14"/>
-          <w:w w:val="105"/>
-          <w:sz w:val="20"/>
-        </w:rPr>
-        <w:t xml:space="preserve"> </w:t>
-      </w:r>
-      <w:r>
-        <w:rPr>
-          <w:w w:val="105"/>
-          <w:sz w:val="20"/>
-        </w:rPr>
-        <w:t>to</w:t>
-      </w:r>
-      <w:r>
-        <w:rPr>
-          <w:spacing w:val="14"/>
-          <w:w w:val="105"/>
-          <w:sz w:val="20"/>
-        </w:rPr>
-        <w:t xml:space="preserve"> </w:t>
-      </w:r>
-      <w:r>
-        <w:rPr>
-          <w:w w:val="105"/>
-          <w:sz w:val="20"/>
-        </w:rPr>
-        <w:t>develop</w:t>
-      </w:r>
-      <w:r>
-        <w:rPr>
-          <w:spacing w:val="13"/>
-          <w:w w:val="105"/>
-          <w:sz w:val="20"/>
-        </w:rPr>
-        <w:t xml:space="preserve"> </w:t>
-      </w:r>
-      <w:r>
-        <w:rPr>
-          <w:w w:val="105"/>
-          <w:sz w:val="20"/>
-        </w:rPr>
-        <w:t>a</w:t>
-      </w:r>
-      <w:r>
-        <w:rPr>
-          <w:spacing w:val="14"/>
-          <w:w w:val="105"/>
-          <w:sz w:val="20"/>
-        </w:rPr>
-        <w:t xml:space="preserve"> </w:t>
-      </w:r>
-      <w:r>
-        <w:rPr>
-          <w:w w:val="105"/>
-          <w:sz w:val="20"/>
-        </w:rPr>
-        <w:t>smart</w:t>
-      </w:r>
-      <w:r>
-        <w:rPr>
-          <w:spacing w:val="14"/>
-          <w:w w:val="105"/>
-          <w:sz w:val="20"/>
-        </w:rPr>
-        <w:t xml:space="preserve"> </w:t>
-      </w:r>
-      <w:r>
-        <w:rPr>
-          <w:w w:val="105"/>
-          <w:sz w:val="20"/>
-        </w:rPr>
-        <w:t>helmet</w:t>
-      </w:r>
-      <w:r>
-        <w:rPr>
-          <w:spacing w:val="14"/>
-          <w:w w:val="105"/>
-          <w:sz w:val="20"/>
-        </w:rPr>
-        <w:t xml:space="preserve"> </w:t>
-      </w:r>
-      <w:r>
-        <w:rPr>
-          <w:w w:val="105"/>
-          <w:sz w:val="20"/>
-        </w:rPr>
-        <w:t>system</w:t>
-      </w:r>
-      <w:r>
-        <w:rPr>
-          <w:spacing w:val="13"/>
-          <w:w w:val="105"/>
-          <w:sz w:val="20"/>
-        </w:rPr>
-        <w:t xml:space="preserve"> </w:t>
-      </w:r>
-      <w:r>
-        <w:rPr>
-          <w:w w:val="105"/>
-          <w:sz w:val="20"/>
-        </w:rPr>
-        <w:t>which</w:t>
-      </w:r>
-      <w:r>
-        <w:rPr>
-          <w:spacing w:val="14"/>
-          <w:w w:val="105"/>
-          <w:sz w:val="20"/>
-        </w:rPr>
-        <w:t xml:space="preserve"> </w:t>
-      </w:r>
-      <w:r>
-        <w:rPr>
-          <w:w w:val="105"/>
-          <w:sz w:val="20"/>
-        </w:rPr>
-        <w:t>is</w:t>
-      </w:r>
-      <w:r>
-        <w:rPr>
-          <w:spacing w:val="14"/>
-          <w:w w:val="105"/>
-          <w:sz w:val="20"/>
-        </w:rPr>
-        <w:t xml:space="preserve"> </w:t>
-      </w:r>
-      <w:r>
-        <w:rPr>
-          <w:w w:val="105"/>
-          <w:sz w:val="20"/>
-        </w:rPr>
-        <w:t>designed</w:t>
-      </w:r>
-      <w:r>
-        <w:rPr>
-          <w:spacing w:val="13"/>
-          <w:w w:val="105"/>
-          <w:sz w:val="20"/>
-        </w:rPr>
-        <w:t xml:space="preserve"> </w:t>
-      </w:r>
-      <w:r>
-        <w:rPr>
-          <w:w w:val="105"/>
-          <w:sz w:val="20"/>
-        </w:rPr>
-        <w:t>to</w:t>
-      </w:r>
-      <w:r>
-        <w:rPr>
-          <w:spacing w:val="14"/>
-          <w:w w:val="105"/>
-          <w:sz w:val="20"/>
-        </w:rPr>
-        <w:t xml:space="preserve"> </w:t>
-      </w:r>
-      <w:r>
-        <w:rPr>
-          <w:w w:val="105"/>
-          <w:sz w:val="20"/>
-        </w:rPr>
-        <w:t>enhance</w:t>
-      </w:r>
-      <w:r>
-        <w:rPr>
-          <w:spacing w:val="14"/>
-          <w:w w:val="105"/>
-          <w:sz w:val="20"/>
-        </w:rPr>
-        <w:t xml:space="preserve"> </w:t>
-      </w:r>
-      <w:r>
-        <w:rPr>
-          <w:w w:val="105"/>
-          <w:sz w:val="20"/>
-        </w:rPr>
-        <w:t>rider</w:t>
-      </w:r>
-      <w:r>
-        <w:rPr>
-          <w:spacing w:val="14"/>
-          <w:w w:val="105"/>
-          <w:sz w:val="20"/>
-        </w:rPr>
-        <w:t xml:space="preserve"> </w:t>
-      </w:r>
-      <w:r>
-        <w:rPr>
-          <w:w w:val="105"/>
-          <w:sz w:val="20"/>
-        </w:rPr>
-        <w:t>safety</w:t>
-      </w:r>
-      <w:r>
-        <w:rPr>
-          <w:spacing w:val="13"/>
-          <w:w w:val="105"/>
-          <w:sz w:val="20"/>
-        </w:rPr>
-        <w:t xml:space="preserve"> </w:t>
-      </w:r>
-      <w:r>
-        <w:rPr>
-          <w:w w:val="105"/>
-          <w:sz w:val="20"/>
-        </w:rPr>
-        <w:t>and</w:t>
-      </w:r>
-      <w:r>
-        <w:rPr>
-          <w:spacing w:val="1"/>
-          <w:w w:val="105"/>
-          <w:sz w:val="20"/>
-        </w:rPr>
-        <w:t xml:space="preserve"> </w:t>
-      </w:r>
-      <w:r>
-        <w:rPr>
-          <w:w w:val="105"/>
-          <w:sz w:val="20"/>
-        </w:rPr>
-        <w:t>remote</w:t>
-      </w:r>
-      <w:r>
-        <w:rPr>
-          <w:spacing w:val="14"/>
-          <w:w w:val="105"/>
-          <w:sz w:val="20"/>
-        </w:rPr>
-        <w:t xml:space="preserve"> </w:t>
-      </w:r>
-      <w:r>
-        <w:rPr>
-          <w:w w:val="105"/>
-          <w:sz w:val="20"/>
-        </w:rPr>
-        <w:t>monitoring</w:t>
-      </w:r>
-      <w:r>
-        <w:rPr>
-          <w:spacing w:val="14"/>
-          <w:w w:val="105"/>
-          <w:sz w:val="20"/>
-        </w:rPr>
-        <w:t xml:space="preserve"> </w:t>
-      </w:r>
-      <w:r>
-        <w:rPr>
-          <w:w w:val="105"/>
-          <w:sz w:val="20"/>
-        </w:rPr>
-        <w:t>capabilities</w:t>
-      </w:r>
-      <w:r>
-        <w:rPr>
-          <w:spacing w:val="14"/>
-          <w:w w:val="105"/>
-          <w:sz w:val="20"/>
-        </w:rPr>
-        <w:t xml:space="preserve"> </w:t>
-      </w:r>
-      <w:r>
-        <w:rPr>
-          <w:w w:val="105"/>
-          <w:sz w:val="20"/>
-        </w:rPr>
-        <w:t>by</w:t>
-      </w:r>
-      <w:r>
-        <w:rPr>
-          <w:spacing w:val="15"/>
-          <w:w w:val="105"/>
-          <w:sz w:val="20"/>
-        </w:rPr>
-        <w:t xml:space="preserve"> </w:t>
-      </w:r>
-      <w:r>
-        <w:rPr>
-          <w:w w:val="105"/>
-          <w:sz w:val="20"/>
-        </w:rPr>
-        <w:t>using</w:t>
-      </w:r>
-      <w:r>
-        <w:rPr>
-          <w:spacing w:val="14"/>
-          <w:w w:val="105"/>
-          <w:sz w:val="20"/>
-        </w:rPr>
-        <w:t xml:space="preserve"> </w:t>
-      </w:r>
-      <w:r>
-        <w:rPr>
-          <w:w w:val="105"/>
-          <w:sz w:val="20"/>
-        </w:rPr>
-        <w:t>multiple</w:t>
-      </w:r>
-      <w:r>
-        <w:rPr>
-          <w:spacing w:val="14"/>
-          <w:w w:val="105"/>
-          <w:sz w:val="20"/>
-        </w:rPr>
-        <w:t xml:space="preserve"> </w:t>
-      </w:r>
-      <w:r>
-        <w:rPr>
-          <w:w w:val="105"/>
-          <w:sz w:val="20"/>
-        </w:rPr>
-        <w:t>sensors.</w:t>
-      </w:r>
-      <w:r>
-        <w:rPr>
-          <w:w w:val="105"/>
-          <w:sz w:val="20"/>
-        </w:rPr>
-        <w:t xml:space="preserve"> </w:t>
-      </w:r>
-      <w:r>
-        <w:rPr>
-          <w:w w:val="105"/>
-          <w:sz w:val="20"/>
-        </w:rPr>
-        <w:t>The</w:t>
-      </w:r>
-      <w:r>
-        <w:rPr>
-          <w:spacing w:val="15"/>
-          <w:w w:val="105"/>
-          <w:sz w:val="20"/>
-        </w:rPr>
-        <w:t xml:space="preserve"> </w:t>
-      </w:r>
-      <w:r>
-        <w:rPr>
-          <w:w w:val="105"/>
-          <w:sz w:val="20"/>
-        </w:rPr>
-        <w:t>Core</w:t>
-      </w:r>
-      <w:r>
-        <w:rPr>
-          <w:spacing w:val="14"/>
-          <w:w w:val="105"/>
-          <w:sz w:val="20"/>
-        </w:rPr>
-        <w:t xml:space="preserve"> </w:t>
-      </w:r>
-      <w:r>
-        <w:rPr>
-          <w:w w:val="105"/>
-          <w:sz w:val="20"/>
-        </w:rPr>
-        <w:t>features</w:t>
-      </w:r>
-      <w:r>
-        <w:rPr>
-          <w:spacing w:val="14"/>
-          <w:w w:val="105"/>
-          <w:sz w:val="20"/>
-        </w:rPr>
-        <w:t xml:space="preserve"> </w:t>
-      </w:r>
-      <w:r>
-        <w:rPr>
-          <w:w w:val="105"/>
-          <w:sz w:val="20"/>
-        </w:rPr>
-        <w:t>of</w:t>
-      </w:r>
-      <w:r>
-        <w:rPr>
-          <w:spacing w:val="14"/>
-          <w:w w:val="105"/>
-          <w:sz w:val="20"/>
-        </w:rPr>
-        <w:t xml:space="preserve"> </w:t>
-      </w:r>
-      <w:r>
-        <w:rPr>
-          <w:w w:val="105"/>
-          <w:sz w:val="20"/>
-        </w:rPr>
-        <w:t>this</w:t>
-      </w:r>
-      <w:r>
-        <w:rPr>
-          <w:spacing w:val="14"/>
-          <w:w w:val="105"/>
-          <w:sz w:val="20"/>
-        </w:rPr>
-        <w:t xml:space="preserve"> </w:t>
-      </w:r>
-      <w:r>
-        <w:rPr>
-          <w:w w:val="105"/>
-          <w:sz w:val="20"/>
-        </w:rPr>
-        <w:t>system</w:t>
-      </w:r>
-      <w:r>
-        <w:rPr>
-          <w:spacing w:val="14"/>
-          <w:w w:val="105"/>
-          <w:sz w:val="20"/>
-        </w:rPr>
-        <w:t xml:space="preserve"> </w:t>
-      </w:r>
-      <w:r>
-        <w:rPr>
-          <w:w w:val="105"/>
-          <w:sz w:val="20"/>
-        </w:rPr>
-        <w:t>include</w:t>
-      </w:r>
-      <w:r>
-        <w:rPr>
-          <w:spacing w:val="15"/>
-          <w:w w:val="105"/>
-          <w:sz w:val="20"/>
-        </w:rPr>
-        <w:t xml:space="preserve"> </w:t>
-      </w:r>
-      <w:r>
-        <w:rPr>
-          <w:w w:val="105"/>
-          <w:sz w:val="20"/>
-        </w:rPr>
-        <w:t>a</w:t>
-      </w:r>
-      <w:r>
-        <w:rPr>
-          <w:spacing w:val="14"/>
-          <w:w w:val="105"/>
-          <w:sz w:val="20"/>
-        </w:rPr>
-        <w:t xml:space="preserve"> </w:t>
-      </w:r>
-      <w:r>
-        <w:rPr>
-          <w:w w:val="105"/>
-          <w:sz w:val="20"/>
-        </w:rPr>
-        <w:t>GSM</w:t>
-      </w:r>
-      <w:r>
-        <w:rPr>
-          <w:spacing w:val="14"/>
-          <w:w w:val="105"/>
-          <w:sz w:val="20"/>
-        </w:rPr>
-        <w:t xml:space="preserve"> </w:t>
-      </w:r>
-      <w:r>
-        <w:rPr>
-          <w:w w:val="105"/>
-          <w:sz w:val="20"/>
-        </w:rPr>
-        <w:t>module</w:t>
-      </w:r>
-      <w:r>
-        <w:rPr>
-          <w:spacing w:val="-44"/>
-          <w:w w:val="105"/>
-          <w:sz w:val="20"/>
-        </w:rPr>
-        <w:t xml:space="preserve"> </w:t>
-      </w:r>
-      <w:r>
-        <w:rPr>
-          <w:w w:val="105"/>
-          <w:sz w:val="20"/>
-        </w:rPr>
-        <w:t>to</w:t>
-      </w:r>
-      <w:r>
-        <w:rPr>
-          <w:spacing w:val="16"/>
-          <w:w w:val="105"/>
-          <w:sz w:val="20"/>
-        </w:rPr>
-        <w:t xml:space="preserve"> </w:t>
-      </w:r>
-      <w:r>
-        <w:rPr>
-          <w:w w:val="105"/>
-          <w:sz w:val="20"/>
-        </w:rPr>
-        <w:t>automatically</w:t>
-      </w:r>
-      <w:r>
-        <w:rPr>
-          <w:spacing w:val="17"/>
-          <w:w w:val="105"/>
-          <w:sz w:val="20"/>
-        </w:rPr>
-        <w:t xml:space="preserve"> </w:t>
-      </w:r>
-      <w:r>
-        <w:rPr>
-          <w:w w:val="105"/>
-          <w:sz w:val="20"/>
-        </w:rPr>
-        <w:t>sends</w:t>
-      </w:r>
-      <w:r>
-        <w:rPr>
-          <w:spacing w:val="16"/>
-          <w:w w:val="105"/>
-          <w:sz w:val="20"/>
-        </w:rPr>
-        <w:t xml:space="preserve"> </w:t>
-      </w:r>
-      <w:r>
-        <w:rPr>
-          <w:w w:val="105"/>
-          <w:sz w:val="20"/>
-        </w:rPr>
-        <w:t>SMS</w:t>
-      </w:r>
-      <w:r>
-        <w:rPr>
-          <w:spacing w:val="17"/>
-          <w:w w:val="105"/>
-          <w:sz w:val="20"/>
-        </w:rPr>
-        <w:t xml:space="preserve"> </w:t>
-      </w:r>
-      <w:r>
-        <w:rPr>
-          <w:w w:val="105"/>
-          <w:sz w:val="20"/>
-        </w:rPr>
-        <w:t>alerts</w:t>
-      </w:r>
-      <w:r>
-        <w:rPr>
-          <w:spacing w:val="16"/>
-          <w:w w:val="105"/>
-          <w:sz w:val="20"/>
-        </w:rPr>
-        <w:t xml:space="preserve"> </w:t>
-      </w:r>
-      <w:r>
-        <w:rPr>
-          <w:w w:val="105"/>
-          <w:sz w:val="20"/>
-        </w:rPr>
-        <w:t>in</w:t>
-      </w:r>
-      <w:r>
-        <w:rPr>
-          <w:spacing w:val="17"/>
-          <w:w w:val="105"/>
-          <w:sz w:val="20"/>
-        </w:rPr>
-        <w:t xml:space="preserve"> </w:t>
-      </w:r>
-      <w:r>
-        <w:rPr>
-          <w:w w:val="105"/>
-          <w:sz w:val="20"/>
-        </w:rPr>
-        <w:t>case</w:t>
-      </w:r>
-      <w:r>
-        <w:rPr>
-          <w:spacing w:val="17"/>
-          <w:w w:val="105"/>
-          <w:sz w:val="20"/>
-        </w:rPr>
-        <w:t xml:space="preserve"> </w:t>
-      </w:r>
-      <w:r>
-        <w:rPr>
-          <w:w w:val="105"/>
-          <w:sz w:val="20"/>
-        </w:rPr>
-        <w:t>of</w:t>
-      </w:r>
-      <w:r>
-        <w:rPr>
-          <w:spacing w:val="16"/>
-          <w:w w:val="105"/>
-          <w:sz w:val="20"/>
-        </w:rPr>
-        <w:t xml:space="preserve"> </w:t>
-      </w:r>
-      <w:r>
-        <w:rPr>
-          <w:w w:val="105"/>
-          <w:sz w:val="20"/>
-        </w:rPr>
-        <w:t>Emergencies</w:t>
-      </w:r>
-      <w:r>
-        <w:rPr>
-          <w:spacing w:val="17"/>
-          <w:w w:val="105"/>
-          <w:sz w:val="20"/>
-        </w:rPr>
-        <w:t xml:space="preserve"> </w:t>
-      </w:r>
-      <w:r>
-        <w:rPr>
-          <w:w w:val="105"/>
-          <w:sz w:val="20"/>
-        </w:rPr>
-        <w:t>and</w:t>
-      </w:r>
-      <w:r>
-        <w:rPr>
-          <w:spacing w:val="16"/>
-          <w:w w:val="105"/>
-          <w:sz w:val="20"/>
-        </w:rPr>
-        <w:t xml:space="preserve"> </w:t>
-      </w:r>
-      <w:r>
-        <w:rPr>
-          <w:w w:val="105"/>
-          <w:sz w:val="20"/>
-        </w:rPr>
-        <w:t>Accidents</w:t>
-      </w:r>
-      <w:r>
-        <w:rPr>
-          <w:spacing w:val="17"/>
-          <w:w w:val="105"/>
-          <w:sz w:val="20"/>
-        </w:rPr>
-        <w:t xml:space="preserve"> </w:t>
-      </w:r>
-      <w:r>
-        <w:rPr>
-          <w:w w:val="105"/>
-          <w:sz w:val="20"/>
-        </w:rPr>
-        <w:t>along</w:t>
-      </w:r>
-      <w:r>
-        <w:rPr>
-          <w:spacing w:val="17"/>
-          <w:w w:val="105"/>
-          <w:sz w:val="20"/>
-        </w:rPr>
-        <w:t xml:space="preserve"> </w:t>
-      </w:r>
-      <w:r>
-        <w:rPr>
-          <w:w w:val="105"/>
-          <w:sz w:val="20"/>
-        </w:rPr>
-        <w:t>with</w:t>
-      </w:r>
-      <w:r>
-        <w:rPr>
-          <w:spacing w:val="16"/>
-          <w:w w:val="105"/>
-          <w:sz w:val="20"/>
-        </w:rPr>
-        <w:t xml:space="preserve"> </w:t>
-      </w:r>
-      <w:r>
-        <w:rPr>
-          <w:w w:val="105"/>
-          <w:sz w:val="20"/>
-        </w:rPr>
-        <w:t>integrated</w:t>
-      </w:r>
-      <w:r>
-        <w:rPr>
-          <w:spacing w:val="17"/>
-          <w:w w:val="105"/>
-          <w:sz w:val="20"/>
-        </w:rPr>
-        <w:t xml:space="preserve"> </w:t>
-      </w:r>
-      <w:r>
-        <w:rPr>
-          <w:w w:val="105"/>
-          <w:sz w:val="20"/>
-        </w:rPr>
-        <w:t>alcohol</w:t>
-      </w:r>
-      <w:r>
-        <w:rPr>
-          <w:spacing w:val="16"/>
-          <w:w w:val="105"/>
-          <w:sz w:val="20"/>
-        </w:rPr>
-        <w:t xml:space="preserve"> </w:t>
-      </w:r>
-      <w:r>
-        <w:rPr>
-          <w:w w:val="105"/>
-          <w:sz w:val="20"/>
-        </w:rPr>
-        <w:t>sensor</w:t>
-      </w:r>
-      <w:r>
-        <w:rPr>
-          <w:spacing w:val="17"/>
-          <w:w w:val="105"/>
-          <w:sz w:val="20"/>
-        </w:rPr>
-        <w:t xml:space="preserve"> </w:t>
-      </w:r>
-      <w:r>
-        <w:rPr>
-          <w:w w:val="105"/>
-          <w:sz w:val="20"/>
-        </w:rPr>
-        <w:t>to</w:t>
-      </w:r>
-      <w:r>
-        <w:rPr>
-          <w:spacing w:val="1"/>
-          <w:w w:val="105"/>
-          <w:sz w:val="20"/>
-        </w:rPr>
-        <w:t xml:space="preserve"> </w:t>
-      </w:r>
-      <w:r>
-        <w:rPr>
-          <w:w w:val="105"/>
-          <w:sz w:val="20"/>
-        </w:rPr>
-        <w:t>detect</w:t>
-      </w:r>
-      <w:r>
-        <w:rPr>
-          <w:spacing w:val="1"/>
-          <w:w w:val="105"/>
-          <w:sz w:val="20"/>
-        </w:rPr>
-        <w:t xml:space="preserve"> </w:t>
-      </w:r>
-      <w:r>
-        <w:rPr>
-          <w:w w:val="105"/>
-          <w:sz w:val="20"/>
-        </w:rPr>
-        <w:t>the</w:t>
-      </w:r>
-      <w:r>
-        <w:rPr>
-          <w:spacing w:val="1"/>
-          <w:w w:val="105"/>
-          <w:sz w:val="20"/>
-        </w:rPr>
-        <w:t xml:space="preserve"> </w:t>
-      </w:r>
-      <w:r>
-        <w:rPr>
-          <w:w w:val="105"/>
-          <w:sz w:val="20"/>
-        </w:rPr>
-        <w:t>rider’s</w:t>
-      </w:r>
-      <w:r>
-        <w:rPr>
-          <w:spacing w:val="1"/>
-          <w:w w:val="105"/>
-          <w:sz w:val="20"/>
-        </w:rPr>
-        <w:t xml:space="preserve"> </w:t>
-      </w:r>
-      <w:r>
-        <w:rPr>
-          <w:w w:val="105"/>
-          <w:sz w:val="20"/>
-        </w:rPr>
-        <w:t>alcohol</w:t>
-      </w:r>
-      <w:r>
-        <w:rPr>
-          <w:spacing w:val="1"/>
-          <w:w w:val="105"/>
-          <w:sz w:val="20"/>
-        </w:rPr>
-        <w:t xml:space="preserve"> </w:t>
-      </w:r>
-      <w:r>
-        <w:rPr>
-          <w:w w:val="105"/>
-          <w:sz w:val="20"/>
-        </w:rPr>
-        <w:t>level.</w:t>
-      </w:r>
-      <w:r>
-        <w:rPr>
-          <w:w w:val="105"/>
-          <w:sz w:val="20"/>
-        </w:rPr>
-        <w:t xml:space="preserve"> </w:t>
-      </w:r>
-      <w:r>
-        <w:rPr>
-          <w:w w:val="105"/>
-          <w:sz w:val="20"/>
-        </w:rPr>
-        <w:t>In</w:t>
-      </w:r>
-      <w:r>
-        <w:rPr>
-          <w:spacing w:val="1"/>
-          <w:w w:val="105"/>
-          <w:sz w:val="20"/>
-        </w:rPr>
-        <w:t xml:space="preserve"> </w:t>
-      </w:r>
-      <w:r>
-        <w:rPr>
-          <w:w w:val="105"/>
-          <w:sz w:val="20"/>
-        </w:rPr>
-        <w:t>addition</w:t>
-      </w:r>
-      <w:r>
-        <w:rPr>
-          <w:spacing w:val="1"/>
-          <w:w w:val="105"/>
-          <w:sz w:val="20"/>
-        </w:rPr>
-        <w:t xml:space="preserve"> </w:t>
-      </w:r>
-      <w:r>
-        <w:rPr>
-          <w:w w:val="105"/>
-          <w:sz w:val="20"/>
-        </w:rPr>
-        <w:t>to</w:t>
-      </w:r>
-      <w:r>
-        <w:rPr>
-          <w:spacing w:val="1"/>
-          <w:w w:val="105"/>
-          <w:sz w:val="20"/>
-        </w:rPr>
-        <w:t xml:space="preserve"> </w:t>
-      </w:r>
-      <w:r>
-        <w:rPr>
-          <w:w w:val="105"/>
-          <w:sz w:val="20"/>
-        </w:rPr>
-        <w:t>alert</w:t>
-      </w:r>
-      <w:r>
-        <w:rPr>
-          <w:spacing w:val="1"/>
-          <w:w w:val="105"/>
-          <w:sz w:val="20"/>
-        </w:rPr>
-        <w:t xml:space="preserve"> </w:t>
-      </w:r>
-      <w:r>
-        <w:rPr>
-          <w:w w:val="105"/>
-          <w:sz w:val="20"/>
-        </w:rPr>
-        <w:t>functionalities</w:t>
-      </w:r>
-      <w:r>
-        <w:rPr>
-          <w:spacing w:val="1"/>
-          <w:w w:val="105"/>
-          <w:sz w:val="20"/>
-        </w:rPr>
-        <w:t xml:space="preserve"> </w:t>
-      </w:r>
-      <w:r>
-        <w:rPr>
-          <w:w w:val="105"/>
-          <w:sz w:val="20"/>
-        </w:rPr>
-        <w:t>and</w:t>
-      </w:r>
-      <w:r>
-        <w:rPr>
-          <w:spacing w:val="1"/>
-          <w:w w:val="105"/>
-          <w:sz w:val="20"/>
-        </w:rPr>
-        <w:t xml:space="preserve"> </w:t>
-      </w:r>
-      <w:r>
-        <w:rPr>
-          <w:w w:val="105"/>
-          <w:sz w:val="20"/>
-        </w:rPr>
-        <w:t>alcohol</w:t>
-      </w:r>
-      <w:r>
-        <w:rPr>
-          <w:spacing w:val="1"/>
-          <w:w w:val="105"/>
-          <w:sz w:val="20"/>
-        </w:rPr>
-        <w:t xml:space="preserve"> </w:t>
-      </w:r>
-      <w:r>
-        <w:rPr>
-          <w:w w:val="105"/>
-          <w:sz w:val="20"/>
-        </w:rPr>
-        <w:t>detection the smar</w:t>
-      </w:r>
-      <w:r>
-        <w:rPr>
-          <w:w w:val="105"/>
-          <w:sz w:val="20"/>
-        </w:rPr>
-        <w:t>t</w:t>
-      </w:r>
-      <w:r>
-        <w:rPr>
-          <w:w w:val="105"/>
-          <w:sz w:val="20"/>
-        </w:rPr>
-        <w:t xml:space="preserve"> helmet</w:t>
-      </w:r>
-      <w:r>
-        <w:rPr>
-          <w:spacing w:val="1"/>
-          <w:w w:val="105"/>
-          <w:sz w:val="20"/>
-        </w:rPr>
-        <w:t xml:space="preserve"> </w:t>
-      </w:r>
-      <w:r>
-        <w:rPr>
-          <w:w w:val="105"/>
-          <w:sz w:val="20"/>
-        </w:rPr>
-        <w:t>integrates</w:t>
-      </w:r>
-      <w:r>
-        <w:rPr>
-          <w:spacing w:val="17"/>
-          <w:w w:val="105"/>
-          <w:sz w:val="20"/>
-        </w:rPr>
-        <w:t xml:space="preserve"> </w:t>
-      </w:r>
-      <w:r>
-        <w:rPr>
-          <w:w w:val="105"/>
-          <w:sz w:val="20"/>
-        </w:rPr>
-        <w:t>a</w:t>
-      </w:r>
-      <w:r>
-        <w:rPr>
-          <w:spacing w:val="18"/>
-          <w:w w:val="105"/>
-          <w:sz w:val="20"/>
-        </w:rPr>
-        <w:t xml:space="preserve"> </w:t>
-      </w:r>
-      <w:r>
-        <w:rPr>
-          <w:w w:val="105"/>
-          <w:sz w:val="20"/>
-        </w:rPr>
-        <w:t>GPS</w:t>
-      </w:r>
-      <w:r>
-        <w:rPr>
-          <w:spacing w:val="17"/>
-          <w:w w:val="105"/>
-          <w:sz w:val="20"/>
-        </w:rPr>
-        <w:t xml:space="preserve"> </w:t>
-      </w:r>
-      <w:r>
-        <w:rPr>
-          <w:w w:val="105"/>
-          <w:sz w:val="20"/>
-        </w:rPr>
-        <w:t>module</w:t>
-      </w:r>
-      <w:r>
-        <w:rPr>
-          <w:spacing w:val="18"/>
-          <w:w w:val="105"/>
-          <w:sz w:val="20"/>
-        </w:rPr>
-        <w:t xml:space="preserve"> </w:t>
-      </w:r>
-      <w:r>
-        <w:rPr>
-          <w:w w:val="105"/>
-          <w:sz w:val="20"/>
-        </w:rPr>
-        <w:t>for</w:t>
-      </w:r>
-      <w:r>
-        <w:rPr>
-          <w:spacing w:val="18"/>
-          <w:w w:val="105"/>
-          <w:sz w:val="20"/>
-        </w:rPr>
-        <w:t xml:space="preserve"> </w:t>
-      </w:r>
-      <w:r>
-        <w:rPr>
-          <w:w w:val="105"/>
-          <w:sz w:val="20"/>
-        </w:rPr>
-        <w:t>location</w:t>
-      </w:r>
-      <w:r>
-        <w:rPr>
-          <w:spacing w:val="17"/>
-          <w:w w:val="105"/>
-          <w:sz w:val="20"/>
-        </w:rPr>
-        <w:t xml:space="preserve"> </w:t>
-      </w:r>
-      <w:r>
-        <w:rPr>
-          <w:w w:val="105"/>
-          <w:sz w:val="20"/>
-        </w:rPr>
-        <w:t>tracking</w:t>
-      </w:r>
-      <w:r>
-        <w:rPr>
-          <w:spacing w:val="18"/>
-          <w:w w:val="105"/>
-          <w:sz w:val="20"/>
-        </w:rPr>
-        <w:t xml:space="preserve"> </w:t>
-      </w:r>
-      <w:r>
-        <w:rPr>
-          <w:w w:val="105"/>
-          <w:sz w:val="20"/>
-        </w:rPr>
-        <w:t>which</w:t>
-      </w:r>
-      <w:r>
-        <w:rPr>
-          <w:spacing w:val="18"/>
-          <w:w w:val="105"/>
-          <w:sz w:val="20"/>
-        </w:rPr>
-        <w:t xml:space="preserve"> </w:t>
-      </w:r>
-      <w:r>
-        <w:rPr>
-          <w:w w:val="105"/>
-          <w:sz w:val="20"/>
-        </w:rPr>
-        <w:t>enhances</w:t>
-      </w:r>
-      <w:r>
-        <w:rPr>
-          <w:spacing w:val="17"/>
-          <w:w w:val="105"/>
-          <w:sz w:val="20"/>
-        </w:rPr>
-        <w:t xml:space="preserve"> </w:t>
-      </w:r>
-      <w:r>
-        <w:rPr>
-          <w:w w:val="105"/>
-          <w:sz w:val="20"/>
-        </w:rPr>
-        <w:t>safety</w:t>
-      </w:r>
-      <w:r>
-        <w:rPr>
-          <w:spacing w:val="18"/>
-          <w:w w:val="105"/>
-          <w:sz w:val="20"/>
-        </w:rPr>
-        <w:t xml:space="preserve"> </w:t>
-      </w:r>
-      <w:r>
-        <w:rPr>
-          <w:w w:val="105"/>
-          <w:sz w:val="20"/>
-        </w:rPr>
-        <w:t>by</w:t>
-      </w:r>
-      <w:r>
-        <w:rPr>
-          <w:spacing w:val="18"/>
-          <w:w w:val="105"/>
-          <w:sz w:val="20"/>
-        </w:rPr>
-        <w:t xml:space="preserve"> </w:t>
-      </w:r>
-      <w:r>
-        <w:rPr>
-          <w:w w:val="105"/>
-          <w:sz w:val="20"/>
-        </w:rPr>
-        <w:t>providing</w:t>
-      </w:r>
-      <w:r>
-        <w:rPr>
-          <w:spacing w:val="17"/>
-          <w:w w:val="105"/>
-          <w:sz w:val="20"/>
-        </w:rPr>
-        <w:t xml:space="preserve"> </w:t>
-      </w:r>
-      <w:r>
-        <w:rPr>
-          <w:w w:val="105"/>
-          <w:sz w:val="20"/>
-        </w:rPr>
-        <w:t>real-time</w:t>
-      </w:r>
-      <w:r>
-        <w:rPr>
-          <w:spacing w:val="18"/>
-          <w:w w:val="105"/>
-          <w:sz w:val="20"/>
-        </w:rPr>
-        <w:t xml:space="preserve"> </w:t>
-      </w:r>
-      <w:r>
-        <w:rPr>
-          <w:w w:val="105"/>
-          <w:sz w:val="20"/>
-        </w:rPr>
-        <w:t>data</w:t>
-      </w:r>
-      <w:r>
-        <w:rPr>
-          <w:spacing w:val="18"/>
-          <w:w w:val="105"/>
-          <w:sz w:val="20"/>
-        </w:rPr>
-        <w:t xml:space="preserve"> </w:t>
-      </w:r>
-      <w:r>
-        <w:rPr>
-          <w:w w:val="105"/>
-          <w:sz w:val="20"/>
-        </w:rPr>
-        <w:t>to</w:t>
-      </w:r>
-      <w:r>
-        <w:rPr>
-          <w:spacing w:val="17"/>
-          <w:w w:val="105"/>
-          <w:sz w:val="20"/>
-        </w:rPr>
-        <w:t xml:space="preserve"> </w:t>
-      </w:r>
-      <w:r>
-        <w:rPr>
-          <w:w w:val="105"/>
-          <w:sz w:val="20"/>
-        </w:rPr>
-        <w:t>designated</w:t>
-      </w:r>
-      <w:r>
-        <w:rPr>
-          <w:w w:val="105"/>
-          <w:sz w:val="20"/>
-        </w:rPr>
-        <w:t xml:space="preserve"> </w:t>
-      </w:r>
-      <w:r>
-        <w:rPr>
-          <w:w w:val="105"/>
-        </w:rPr>
-        <w:t>contacts.</w:t>
+        <w:t>.</w:t>
       </w:r>
     </w:p>
     <w:p>
@@ -3582,223 +1899,18 @@
         <w:tabs>
           <w:tab w:val="left" w:pos="646"/>
         </w:tabs>
-        <w:spacing w:before="85"/>
-        <w:ind w:hanging="210"/>
-        <w:rPr>
-          <w:sz w:val="20"/>
-        </w:rPr>
-      </w:pPr>
-      <w:r>
-        <w:rPr>
-          <w:b/>
-          <w:w w:val="110"/>
-          <w:sz w:val="20"/>
-        </w:rPr>
-        <w:t>Tools</w:t>
-      </w:r>
-      <w:r>
-        <w:rPr>
-          <w:b/>
-          <w:spacing w:val="33"/>
-          <w:w w:val="110"/>
-          <w:sz w:val="20"/>
-        </w:rPr>
-        <w:t xml:space="preserve"> </w:t>
-      </w:r>
-      <w:r>
-        <w:rPr>
-          <w:b/>
-          <w:w w:val="110"/>
-          <w:sz w:val="20"/>
-        </w:rPr>
-        <w:t>Required:</w:t>
-      </w:r>
-      <w:r>
-        <w:rPr>
-          <w:b/>
-          <w:spacing w:val="48"/>
-          <w:w w:val="110"/>
-          <w:sz w:val="20"/>
-        </w:rPr>
-        <w:t xml:space="preserve"> </w:t>
-      </w:r>
-      <w:r>
-        <w:rPr>
-          <w:w w:val="110"/>
-          <w:sz w:val="20"/>
-        </w:rPr>
-        <w:t>MQ3</w:t>
-      </w:r>
-      <w:r>
-        <w:rPr>
-          <w:spacing w:val="23"/>
-          <w:w w:val="110"/>
-          <w:sz w:val="20"/>
-        </w:rPr>
-        <w:t xml:space="preserve"> </w:t>
-      </w:r>
-      <w:r>
-        <w:rPr>
-          <w:w w:val="110"/>
-          <w:sz w:val="20"/>
-        </w:rPr>
-        <w:t>Sensors,</w:t>
-      </w:r>
-      <w:r>
-        <w:rPr>
-          <w:w w:val="110"/>
-          <w:sz w:val="20"/>
-        </w:rPr>
-        <w:t xml:space="preserve"> </w:t>
-      </w:r>
-      <w:r>
-        <w:rPr>
-          <w:w w:val="110"/>
-          <w:sz w:val="20"/>
-        </w:rPr>
-        <w:t>Arduino</w:t>
-      </w:r>
-      <w:r>
-        <w:rPr>
-          <w:spacing w:val="23"/>
-          <w:w w:val="110"/>
-          <w:sz w:val="20"/>
-        </w:rPr>
-        <w:t xml:space="preserve"> </w:t>
-      </w:r>
-      <w:r>
-        <w:rPr>
-          <w:w w:val="110"/>
-          <w:sz w:val="20"/>
-        </w:rPr>
-        <w:t>NANO,</w:t>
-      </w:r>
-      <w:r>
-        <w:rPr>
-          <w:w w:val="110"/>
-          <w:sz w:val="20"/>
-        </w:rPr>
-        <w:t xml:space="preserve"> </w:t>
-      </w:r>
-      <w:r>
-        <w:rPr>
-          <w:w w:val="110"/>
-          <w:sz w:val="20"/>
-        </w:rPr>
-        <w:t>GPS</w:t>
-      </w:r>
-      <w:r>
-        <w:rPr>
-          <w:spacing w:val="23"/>
-          <w:w w:val="110"/>
-          <w:sz w:val="20"/>
-        </w:rPr>
-        <w:t xml:space="preserve"> </w:t>
-      </w:r>
-      <w:r>
-        <w:rPr>
-          <w:w w:val="110"/>
-          <w:sz w:val="20"/>
-        </w:rPr>
-        <w:t>Module,</w:t>
-      </w:r>
-      <w:r>
-        <w:rPr>
-          <w:w w:val="110"/>
-          <w:sz w:val="20"/>
-        </w:rPr>
-        <w:t xml:space="preserve"> </w:t>
-      </w:r>
-      <w:r>
-        <w:rPr>
-          <w:w w:val="110"/>
-          <w:sz w:val="20"/>
-        </w:rPr>
-        <w:t>GSM</w:t>
-      </w:r>
-      <w:r>
-        <w:rPr>
-          <w:spacing w:val="23"/>
-          <w:w w:val="110"/>
-          <w:sz w:val="20"/>
-        </w:rPr>
-        <w:t xml:space="preserve"> </w:t>
-      </w:r>
-      <w:r>
-        <w:rPr>
-          <w:w w:val="110"/>
-          <w:sz w:val="20"/>
-        </w:rPr>
-        <w:t>Module,</w:t>
-      </w:r>
-      <w:r>
-        <w:rPr>
-          <w:w w:val="110"/>
-          <w:sz w:val="20"/>
-        </w:rPr>
-        <w:t xml:space="preserve"> </w:t>
-      </w:r>
-      <w:r>
-        <w:rPr>
-          <w:w w:val="110"/>
-          <w:sz w:val="20"/>
-        </w:rPr>
-        <w:t>Buzzer,</w:t>
-      </w:r>
-      <w:r>
-        <w:rPr>
-          <w:w w:val="110"/>
-          <w:sz w:val="20"/>
-        </w:rPr>
-        <w:t xml:space="preserve"> </w:t>
-      </w:r>
-      <w:r>
-        <w:rPr>
-          <w:w w:val="110"/>
-          <w:sz w:val="20"/>
-        </w:rPr>
-        <w:t>Sim</w:t>
-      </w:r>
-      <w:r>
-        <w:rPr>
-          <w:spacing w:val="24"/>
-          <w:w w:val="110"/>
-          <w:sz w:val="20"/>
-        </w:rPr>
-        <w:t xml:space="preserve"> </w:t>
-      </w:r>
-      <w:r>
-        <w:rPr>
-          <w:w w:val="110"/>
-          <w:sz w:val="20"/>
-        </w:rPr>
-        <w:t>Module</w:t>
-      </w:r>
-    </w:p>
-    <w:p>
-      <w:pPr>
-        <w:pStyle w:val="BodyText"/>
-        <w:spacing w:before="3"/>
-        <w:ind w:left="0"/>
-        <w:rPr>
-          <w:sz w:val="23"/>
-        </w:rPr>
-      </w:pPr>
-    </w:p>
-    <w:p>
-      <w:pPr>
-        <w:pStyle w:val="Heading2"/>
-        <w:rPr>
-          <w:sz w:val="24"/>
-          <w:szCs w:val="24"/>
-        </w:rPr>
-      </w:pPr>
-      <w:r>
-        <w:rPr>
-          <w:sz w:val="24"/>
-          <w:szCs w:val="24"/>
-        </w:rPr>
-        <w:t>Swiggy - Online Food Ordering Platform</w:t>
+        <w:spacing w:before="0" w:line="206" w:lineRule="auto"/>
+        <w:ind w:right="98"/>
+        <w:jc w:val="both"/>
+        <w:rPr>
+          <w:sz w:val="20"/>
+        </w:rPr>
+      </w:pPr>
+      <w:r>
+        <w:rPr>
+          <w:sz w:val="20"/>
+        </w:rPr>
+        <w:t>User-friendly interface for browsing restaurant menus, adding items to a cart, and placing orders.</w:t>
       </w:r>
     </w:p>
     <w:p>
@@ -3811,7 +1923,7 @@
         <w:tabs>
           <w:tab w:val="left" w:pos="646"/>
         </w:tabs>
-        <w:spacing w:before="116" w:line="206" w:lineRule="auto"/>
+        <w:spacing w:before="0" w:line="206" w:lineRule="auto"/>
         <w:ind w:right="98"/>
         <w:jc w:val="both"/>
         <w:rPr>
@@ -3820,80 +1932,9 @@
       </w:pPr>
       <w:r>
         <w:rPr>
-          <w:w w:val="105"/>
-          <w:sz w:val="20"/>
-        </w:rPr>
-        <w:t>The</w:t>
-      </w:r>
-      <w:r>
-        <w:rPr>
-          <w:w w:val="105"/>
-          <w:sz w:val="20"/>
-        </w:rPr>
-        <w:t xml:space="preserve"> </w:t>
-      </w:r>
-      <w:r>
-        <w:rPr>
-          <w:w w:val="105"/>
-          <w:sz w:val="20"/>
-        </w:rPr>
-        <w:t>Developed a dynamic food ordering system using HTML, CSS, JavaScript</w:t>
-      </w:r>
-      <w:r>
-        <w:rPr>
-          <w:w w:val="105"/>
-          <w:sz w:val="20"/>
-        </w:rPr>
-        <w:t>, Node</w:t>
-      </w:r>
-      <w:r>
-        <w:rPr>
-          <w:w w:val="105"/>
-          <w:sz w:val="20"/>
-        </w:rPr>
-        <w:t xml:space="preserve"> </w:t>
-      </w:r>
-      <w:r>
-        <w:rPr>
-          <w:w w:val="105"/>
-          <w:sz w:val="20"/>
-        </w:rPr>
-        <w:t>Js</w:t>
-      </w:r>
-      <w:r>
-        <w:rPr>
-          <w:w w:val="105"/>
-          <w:sz w:val="20"/>
-        </w:rPr>
-        <w:t xml:space="preserve"> and M</w:t>
-      </w:r>
-      <w:r>
-        <w:rPr>
-          <w:w w:val="105"/>
-          <w:sz w:val="20"/>
-        </w:rPr>
-        <w:t>ongoDB</w:t>
-      </w:r>
-      <w:r>
-        <w:rPr>
-          <w:w w:val="105"/>
-          <w:sz w:val="20"/>
-        </w:rPr>
-        <w:t xml:space="preserve">, hosted on </w:t>
-      </w:r>
-      <w:r>
-        <w:rPr>
-          <w:w w:val="105"/>
-          <w:sz w:val="20"/>
-        </w:rPr>
-        <w:t>code sandbox</w:t>
-      </w:r>
-      <w:r>
-        <w:rPr>
-          <w:w w:val="105"/>
-          <w:sz w:val="20"/>
-        </w:rPr>
-        <w:t xml:space="preserve"> and coded in Visual Studio Code. The application allows users to browse restaurant menus, add items to a cart, and place orders, while restaurant managers can manage the menu by adding or updating items. Key features include user registration and authentication, cart management, and location-based restaurant search, providing a seamless experience for both users and restaurant managers.</w:t>
+          <w:sz w:val="20"/>
+        </w:rPr>
+        <w:t>Admin panel for restaurant managers to add, update, or manage menu items.</w:t>
       </w:r>
     </w:p>
     <w:p>
@@ -3906,7 +1947,91 @@
         <w:tabs>
           <w:tab w:val="left" w:pos="646"/>
         </w:tabs>
-        <w:spacing w:before="93"/>
+        <w:spacing w:before="0" w:line="206" w:lineRule="auto"/>
+        <w:ind w:right="98"/>
+        <w:jc w:val="both"/>
+        <w:rPr>
+          <w:sz w:val="20"/>
+        </w:rPr>
+      </w:pPr>
+      <w:r>
+        <w:rPr>
+          <w:sz w:val="20"/>
+        </w:rPr>
+        <w:t>Real-time cart management for seamless order customization</w:t>
+      </w:r>
+      <w:r>
+        <w:rPr>
+          <w:sz w:val="20"/>
+        </w:rPr>
+        <w:t>, u</w:t>
+      </w:r>
+      <w:r>
+        <w:rPr>
+          <w:sz w:val="20"/>
+        </w:rPr>
+        <w:t>ser registration and authentication for secure access.</w:t>
+      </w:r>
+    </w:p>
+    <w:p>
+      <w:pPr>
+        <w:pStyle w:val="ListParagraph"/>
+        <w:numPr>
+          <w:ilvl w:val="0"/>
+          <w:numId w:val="1"/>
+        </w:numPr>
+        <w:tabs>
+          <w:tab w:val="left" w:pos="646"/>
+        </w:tabs>
+        <w:spacing w:before="0" w:line="206" w:lineRule="auto"/>
+        <w:ind w:right="98"/>
+        <w:jc w:val="both"/>
+        <w:rPr>
+          <w:sz w:val="20"/>
+        </w:rPr>
+      </w:pPr>
+      <w:r>
+        <w:rPr>
+          <w:sz w:val="20"/>
+        </w:rPr>
+        <w:t>Location-based restaurant search for personalized results.</w:t>
+      </w:r>
+    </w:p>
+    <w:p>
+      <w:pPr>
+        <w:pStyle w:val="ListParagraph"/>
+        <w:numPr>
+          <w:ilvl w:val="0"/>
+          <w:numId w:val="1"/>
+        </w:numPr>
+        <w:tabs>
+          <w:tab w:val="left" w:pos="646"/>
+        </w:tabs>
+        <w:spacing w:before="0" w:line="206" w:lineRule="auto"/>
+        <w:ind w:right="98"/>
+        <w:jc w:val="both"/>
+        <w:rPr>
+          <w:sz w:val="20"/>
+        </w:rPr>
+      </w:pPr>
+      <w:r>
+        <w:rPr>
+          <w:sz w:val="20"/>
+        </w:rPr>
+        <w:t>Real-time cart management for seamless order customization.</w:t>
+      </w:r>
+    </w:p>
+    <w:p>
+      <w:pPr>
+        <w:pStyle w:val="ListParagraph"/>
+        <w:numPr>
+          <w:ilvl w:val="0"/>
+          <w:numId w:val="1"/>
+        </w:numPr>
+        <w:tabs>
+          <w:tab w:val="left" w:pos="646"/>
+        </w:tabs>
+        <w:spacing w:before="0" w:after="240"/>
         <w:ind w:hanging="210"/>
         <w:rPr>
           <w:sz w:val="20"/>
@@ -3942,6 +2067,331 @@
     </w:p>
     <w:p>
       <w:pPr>
+        <w:pStyle w:val="Heading2"/>
+        <w:spacing w:before="52"/>
+        <w:rPr>
+          <w:sz w:val="24"/>
+          <w:szCs w:val="24"/>
+        </w:rPr>
+      </w:pPr>
+      <w:r>
+        <w:rPr>
+          <w:w w:val="125"/>
+          <w:sz w:val="24"/>
+          <w:szCs w:val="24"/>
+        </w:rPr>
+        <w:t>IOT</w:t>
+      </w:r>
+      <w:r>
+        <w:rPr>
+          <w:spacing w:val="2"/>
+          <w:w w:val="125"/>
+          <w:sz w:val="24"/>
+          <w:szCs w:val="24"/>
+        </w:rPr>
+        <w:t xml:space="preserve"> </w:t>
+      </w:r>
+      <w:r>
+        <w:rPr>
+          <w:w w:val="125"/>
+          <w:sz w:val="24"/>
+          <w:szCs w:val="24"/>
+        </w:rPr>
+        <w:t>based</w:t>
+      </w:r>
+      <w:r>
+        <w:rPr>
+          <w:spacing w:val="4"/>
+          <w:w w:val="125"/>
+          <w:sz w:val="24"/>
+          <w:szCs w:val="24"/>
+        </w:rPr>
+        <w:t xml:space="preserve"> </w:t>
+      </w:r>
+      <w:r>
+        <w:rPr>
+          <w:w w:val="125"/>
+          <w:sz w:val="24"/>
+          <w:szCs w:val="24"/>
+        </w:rPr>
+        <w:t>Advanced</w:t>
+      </w:r>
+      <w:r>
+        <w:rPr>
+          <w:spacing w:val="3"/>
+          <w:w w:val="125"/>
+          <w:sz w:val="24"/>
+          <w:szCs w:val="24"/>
+        </w:rPr>
+        <w:t xml:space="preserve"> </w:t>
+      </w:r>
+      <w:r>
+        <w:rPr>
+          <w:w w:val="125"/>
+          <w:sz w:val="24"/>
+          <w:szCs w:val="24"/>
+        </w:rPr>
+        <w:t>Smart</w:t>
+      </w:r>
+      <w:r>
+        <w:rPr>
+          <w:spacing w:val="3"/>
+          <w:w w:val="125"/>
+          <w:sz w:val="24"/>
+          <w:szCs w:val="24"/>
+        </w:rPr>
+        <w:t xml:space="preserve"> </w:t>
+      </w:r>
+      <w:r>
+        <w:rPr>
+          <w:w w:val="125"/>
+          <w:sz w:val="24"/>
+          <w:szCs w:val="24"/>
+        </w:rPr>
+        <w:t>Helmet</w:t>
+      </w:r>
+    </w:p>
+    <w:p>
+      <w:pPr>
+        <w:pStyle w:val="ListParagraph"/>
+        <w:numPr>
+          <w:ilvl w:val="0"/>
+          <w:numId w:val="1"/>
+        </w:numPr>
+        <w:tabs>
+          <w:tab w:val="left" w:pos="646"/>
+        </w:tabs>
+        <w:rPr>
+          <w:w w:val="105"/>
+          <w:sz w:val="20"/>
+          <w:lang w:val="en-IN"/>
+        </w:rPr>
+      </w:pPr>
+      <w:r>
+        <w:rPr>
+          <w:b/>
+          <w:bCs/>
+          <w:w w:val="105"/>
+        </w:rPr>
+        <w:t>Objective:</w:t>
+      </w:r>
+      <w:r>
+        <w:rPr>
+          <w:w w:val="105"/>
+          <w:sz w:val="20"/>
+        </w:rPr>
+        <w:t xml:space="preserve"> </w:t>
+      </w:r>
+      <w:r>
+        <w:rPr>
+          <w:w w:val="105"/>
+          <w:sz w:val="20"/>
+          <w:lang w:val="en-IN"/>
+        </w:rPr>
+        <w:t>Engineered an IoT-enabled smart helmet to enhance rider safety and enable real-time remote monitoring using multiple integrated sensors.</w:t>
+      </w:r>
+    </w:p>
+    <w:p>
+      <w:pPr>
+        <w:pStyle w:val="ListParagraph"/>
+        <w:numPr>
+          <w:ilvl w:val="0"/>
+          <w:numId w:val="1"/>
+        </w:numPr>
+        <w:tabs>
+          <w:tab w:val="left" w:pos="646"/>
+        </w:tabs>
+        <w:spacing w:before="0"/>
+        <w:rPr>
+          <w:sz w:val="20"/>
+        </w:rPr>
+      </w:pPr>
+      <w:r>
+        <w:rPr>
+          <w:sz w:val="20"/>
+        </w:rPr>
+        <w:t>Integrated GSM module to send automatic SMS alerts during emergencies or accidents.</w:t>
+      </w:r>
+    </w:p>
+    <w:p>
+      <w:pPr>
+        <w:pStyle w:val="ListParagraph"/>
+        <w:numPr>
+          <w:ilvl w:val="0"/>
+          <w:numId w:val="1"/>
+        </w:numPr>
+        <w:tabs>
+          <w:tab w:val="left" w:pos="646"/>
+        </w:tabs>
+        <w:spacing w:before="0"/>
+        <w:rPr>
+          <w:sz w:val="20"/>
+        </w:rPr>
+      </w:pPr>
+      <w:r>
+        <w:rPr>
+          <w:sz w:val="20"/>
+        </w:rPr>
+        <w:t>Incorporated an alcohol sensor to detect and prevent riding under the influence.</w:t>
+      </w:r>
+    </w:p>
+    <w:p>
+      <w:pPr>
+        <w:pStyle w:val="ListParagraph"/>
+        <w:numPr>
+          <w:ilvl w:val="0"/>
+          <w:numId w:val="1"/>
+        </w:numPr>
+        <w:tabs>
+          <w:tab w:val="left" w:pos="646"/>
+        </w:tabs>
+        <w:spacing w:before="0"/>
+        <w:rPr>
+          <w:sz w:val="20"/>
+        </w:rPr>
+      </w:pPr>
+      <w:r>
+        <w:rPr>
+          <w:sz w:val="20"/>
+        </w:rPr>
+        <w:t>Utilized a GPS module for real-time location tracking, ensuring timely assistance.</w:t>
+      </w:r>
+    </w:p>
+    <w:p>
+      <w:pPr>
+        <w:pStyle w:val="ListParagraph"/>
+        <w:numPr>
+          <w:ilvl w:val="0"/>
+          <w:numId w:val="1"/>
+        </w:numPr>
+        <w:tabs>
+          <w:tab w:val="left" w:pos="646"/>
+        </w:tabs>
+        <w:spacing w:before="0"/>
+        <w:ind w:hanging="210"/>
+        <w:rPr>
+          <w:sz w:val="20"/>
+        </w:rPr>
+      </w:pPr>
+      <w:r>
+        <w:rPr>
+          <w:b/>
+          <w:w w:val="110"/>
+          <w:sz w:val="20"/>
+        </w:rPr>
+        <w:t>Tools</w:t>
+      </w:r>
+      <w:r>
+        <w:rPr>
+          <w:b/>
+          <w:spacing w:val="33"/>
+          <w:w w:val="110"/>
+          <w:sz w:val="20"/>
+        </w:rPr>
+        <w:t xml:space="preserve"> </w:t>
+      </w:r>
+      <w:r>
+        <w:rPr>
+          <w:b/>
+          <w:w w:val="110"/>
+          <w:sz w:val="20"/>
+        </w:rPr>
+        <w:t>Required:</w:t>
+      </w:r>
+      <w:r>
+        <w:rPr>
+          <w:b/>
+          <w:spacing w:val="48"/>
+          <w:w w:val="110"/>
+          <w:sz w:val="20"/>
+        </w:rPr>
+        <w:t xml:space="preserve"> </w:t>
+      </w:r>
+      <w:r>
+        <w:rPr>
+          <w:w w:val="110"/>
+          <w:sz w:val="20"/>
+        </w:rPr>
+        <w:t>MQ3</w:t>
+      </w:r>
+      <w:r>
+        <w:rPr>
+          <w:spacing w:val="23"/>
+          <w:w w:val="110"/>
+          <w:sz w:val="20"/>
+        </w:rPr>
+        <w:t xml:space="preserve"> </w:t>
+      </w:r>
+      <w:r>
+        <w:rPr>
+          <w:w w:val="110"/>
+          <w:sz w:val="20"/>
+        </w:rPr>
+        <w:t>Sensors, Arduino</w:t>
+      </w:r>
+      <w:r>
+        <w:rPr>
+          <w:spacing w:val="23"/>
+          <w:w w:val="110"/>
+          <w:sz w:val="20"/>
+        </w:rPr>
+        <w:t xml:space="preserve"> </w:t>
+      </w:r>
+      <w:r>
+        <w:rPr>
+          <w:w w:val="110"/>
+          <w:sz w:val="20"/>
+        </w:rPr>
+        <w:t>NANO, GPS</w:t>
+      </w:r>
+      <w:r>
+        <w:rPr>
+          <w:spacing w:val="23"/>
+          <w:w w:val="110"/>
+          <w:sz w:val="20"/>
+        </w:rPr>
+        <w:t xml:space="preserve"> </w:t>
+      </w:r>
+      <w:r>
+        <w:rPr>
+          <w:w w:val="110"/>
+          <w:sz w:val="20"/>
+        </w:rPr>
+        <w:t>Module, GSM</w:t>
+      </w:r>
+      <w:r>
+        <w:rPr>
+          <w:spacing w:val="23"/>
+          <w:w w:val="110"/>
+          <w:sz w:val="20"/>
+        </w:rPr>
+        <w:t xml:space="preserve"> </w:t>
+      </w:r>
+      <w:r>
+        <w:rPr>
+          <w:w w:val="110"/>
+          <w:sz w:val="20"/>
+        </w:rPr>
+        <w:t>Module, Buzzer, Sim</w:t>
+      </w:r>
+      <w:r>
+        <w:rPr>
+          <w:spacing w:val="24"/>
+          <w:w w:val="110"/>
+          <w:sz w:val="20"/>
+        </w:rPr>
+        <w:t xml:space="preserve"> </w:t>
+      </w:r>
+      <w:r>
+        <w:rPr>
+          <w:w w:val="110"/>
+          <w:sz w:val="20"/>
+        </w:rPr>
+        <w:t>Module</w:t>
+      </w:r>
+    </w:p>
+    <w:p>
+      <w:pPr>
         <w:tabs>
           <w:tab w:val="left" w:pos="646"/>
         </w:tabs>
@@ -4045,7 +2495,7 @@
         <w:rPr>
           <w:b w:val="0"/>
           <w:bCs w:val="0"/>
-          <w:color w:val="00B0F0"/>
+          <w:color w:val="0070C0"/>
           <w:u w:val="single"/>
         </w:rPr>
         <w:t>https://naveendoddi.github.io/Crypto-Currency/</w:t>
@@ -4183,6 +2633,7 @@
         <w:tabs>
           <w:tab w:val="left" w:pos="646"/>
         </w:tabs>
+        <w:spacing w:before="0"/>
         <w:ind w:hanging="210"/>
         <w:rPr>
           <w:sz w:val="20"/>
@@ -4190,39 +2641,16 @@
       </w:pPr>
       <w:r>
         <w:rPr>
-          <w:w w:val="110"/>
-          <w:sz w:val="20"/>
-        </w:rPr>
-        <w:t>1stop – Web Development</w:t>
-      </w:r>
-    </w:p>
-    <w:p>
-      <w:pPr>
-        <w:pStyle w:val="ListParagraph"/>
-        <w:numPr>
-          <w:ilvl w:val="0"/>
-          <w:numId w:val="1"/>
-        </w:numPr>
-        <w:tabs>
-          <w:tab w:val="left" w:pos="646"/>
-        </w:tabs>
-        <w:ind w:hanging="210"/>
-        <w:rPr>
-          <w:sz w:val="20"/>
-        </w:rPr>
-      </w:pPr>
-      <w:r>
-        <w:rPr>
           <w:noProof/>
         </w:rPr>
         <w:drawing>
-          <wp:anchor distT="0" distB="0" distL="114300" distR="114300" simplePos="0" relativeHeight="251658240" behindDoc="0" locked="0" layoutInCell="1" allowOverlap="1" wp14:anchorId="1195E00F" wp14:editId="2EE268C4">
+          <wp:anchor distT="0" distB="0" distL="114300" distR="114300" simplePos="0" relativeHeight="251658240" behindDoc="0" locked="0" layoutInCell="1" allowOverlap="1" wp14:anchorId="1195E00F" wp14:editId="5C4C3735">
             <wp:simplePos x="0" y="0"/>
             <wp:positionH relativeFrom="column">
-              <wp:posOffset>5983025</wp:posOffset>
+              <wp:posOffset>6033668</wp:posOffset>
             </wp:positionH>
             <wp:positionV relativeFrom="paragraph">
-              <wp:posOffset>204552</wp:posOffset>
+              <wp:posOffset>235229</wp:posOffset>
             </wp:positionV>
             <wp:extent cx="675005" cy="675005"/>
             <wp:effectExtent l="0" t="0" r="0" b="0"/>
@@ -4271,17 +2699,21 @@
           </wp:anchor>
         </w:drawing>
       </w:r>
-      <w:r>
-        <w:rPr>
-          <w:sz w:val="20"/>
-        </w:rPr>
-        <w:t>Accenture – Certificate of completion of Developer Virtual Experience Progra</w:t>
-      </w:r>
-      <w:r>
-        <w:rPr>
-          <w:sz w:val="20"/>
-        </w:rPr>
-        <w:t>m</w:t>
+      <w:proofErr w:type="spellStart"/>
+      <w:r>
+        <w:rPr>
+          <w:w w:val="110"/>
+          <w:sz w:val="20"/>
+        </w:rPr>
+        <w:t>HackerRank</w:t>
+      </w:r>
+      <w:proofErr w:type="spellEnd"/>
+      <w:r>
+        <w:rPr>
+          <w:w w:val="110"/>
+          <w:sz w:val="20"/>
+        </w:rPr>
+        <w:t xml:space="preserve"> Problem Solving (5-star) – Demonstrated advanced problem-solving skills in data structures and algorithms.</w:t>
       </w:r>
     </w:p>
     <w:p>
@@ -4294,18 +2726,18 @@
         <w:tabs>
           <w:tab w:val="left" w:pos="646"/>
         </w:tabs>
+        <w:spacing w:before="0"/>
+        <w:rPr>
+          <w:sz w:val="20"/>
+        </w:rPr>
+      </w:pPr>
+      <w:r>
         <w:rPr>
           <w:w w:val="115"/>
           <w:sz w:val="20"/>
         </w:rPr>
-        <w:sectPr>
-          <w:type w:val="continuous"/>
-          <w:pgSz w:w="11910" w:h="16840"/>
-          <w:pgMar w:top="432" w:right="432" w:bottom="432" w:left="432" w:header="720" w:footer="720" w:gutter="0"/>
-          <w:cols w:space="720"/>
-          <w:docGrid w:linePitch="299"/>
-        </w:sectPr>
-      </w:pPr>
+        <w:t>1stop – Web Development</w:t>
+      </w:r>
     </w:p>
     <w:p>
       <w:pPr>
@@ -4317,35 +2749,24 @@
         <w:tabs>
           <w:tab w:val="left" w:pos="646"/>
         </w:tabs>
-        <w:rPr>
-          <w:sz w:val="20"/>
-        </w:rPr>
-      </w:pPr>
-      <w:r>
-        <w:rPr>
-          <w:w w:val="115"/>
-          <w:sz w:val="20"/>
-        </w:rPr>
-        <w:t>Earned a 5-star rating in Problem Solving on HackerRank.</w:t>
-      </w:r>
-    </w:p>
-    <w:p>
-      <w:pPr>
-        <w:tabs>
-          <w:tab w:val="left" w:pos="646"/>
-        </w:tabs>
-        <w:rPr>
-          <w:w w:val="110"/>
-          <w:sz w:val="20"/>
-        </w:rPr>
-        <w:sectPr>
-          <w:type w:val="continuous"/>
-          <w:pgSz w:w="11910" w:h="16840"/>
-          <w:pgMar w:top="432" w:right="432" w:bottom="432" w:left="432" w:header="720" w:footer="720" w:gutter="0"/>
-          <w:cols w:space="708"/>
-          <w:docGrid w:linePitch="299"/>
-        </w:sectPr>
-      </w:pPr>
+        <w:spacing w:before="0"/>
+        <w:ind w:hanging="210"/>
+        <w:rPr>
+          <w:sz w:val="20"/>
+        </w:rPr>
+      </w:pPr>
+      <w:r>
+        <w:rPr>
+          <w:sz w:val="20"/>
+        </w:rPr>
+        <w:t>Accenture – Certificate of completion of Developer Virtual Experience Progra</w:t>
+      </w:r>
+      <w:r>
+        <w:rPr>
+          <w:sz w:val="20"/>
+        </w:rPr>
+        <w:t>m</w:t>
+      </w:r>
     </w:p>
     <w:p>
       <w:pPr>
@@ -4357,60 +2778,73 @@
         <w:tabs>
           <w:tab w:val="left" w:pos="646"/>
         </w:tabs>
+        <w:spacing w:before="0"/>
         <w:ind w:hanging="210"/>
         <w:rPr>
           <w:sz w:val="20"/>
         </w:rPr>
-      </w:pPr>
-      <w:r>
-        <w:rPr>
-          <w:w w:val="110"/>
-          <w:sz w:val="20"/>
-        </w:rPr>
-        <w:t>Certification in</w:t>
-      </w:r>
-      <w:r>
-        <w:rPr>
-          <w:spacing w:val="1"/>
-          <w:w w:val="110"/>
-          <w:sz w:val="20"/>
-        </w:rPr>
-        <w:t xml:space="preserve"> </w:t>
-      </w:r>
-      <w:r>
-        <w:rPr>
-          <w:w w:val="110"/>
-          <w:sz w:val="20"/>
-        </w:rPr>
-        <w:t>JavaScript 2023</w:t>
-      </w:r>
-      <w:r>
-        <w:rPr>
-          <w:spacing w:val="1"/>
-          <w:w w:val="110"/>
-          <w:sz w:val="20"/>
-        </w:rPr>
-        <w:t xml:space="preserve"> </w:t>
-      </w:r>
-      <w:r>
-        <w:rPr>
-          <w:w w:val="110"/>
-          <w:sz w:val="20"/>
-        </w:rPr>
-        <w:t>by Udemy.</w:t>
-      </w:r>
-    </w:p>
-    <w:p>
-      <w:pPr>
-        <w:pStyle w:val="ListParagraph"/>
-        <w:numPr>
-          <w:ilvl w:val="0"/>
-          <w:numId w:val="1"/>
-        </w:numPr>
+        <w:sectPr>
+          <w:type w:val="continuous"/>
+          <w:pgSz w:w="11910" w:h="16840"/>
+          <w:pgMar w:top="432" w:right="432" w:bottom="288" w:left="432" w:header="720" w:footer="720" w:gutter="0"/>
+          <w:cols w:space="708"/>
+          <w:docGrid w:linePitch="299"/>
+        </w:sectPr>
+      </w:pPr>
+      <w:proofErr w:type="spellStart"/>
+      <w:r>
+        <w:rPr>
+          <w:sz w:val="20"/>
+        </w:rPr>
+        <w:t>Nptel</w:t>
+      </w:r>
+      <w:proofErr w:type="spellEnd"/>
+      <w:r>
+        <w:rPr>
+          <w:sz w:val="20"/>
+        </w:rPr>
+        <w:t xml:space="preserve"> - The Joy of Computing Using Pytho</w:t>
+      </w:r>
+      <w:r>
+        <w:rPr>
+          <w:sz w:val="20"/>
+        </w:rPr>
+        <w:t>n</w:t>
+      </w:r>
+    </w:p>
+    <w:p>
+      <w:pPr>
         <w:tabs>
           <w:tab w:val="left" w:pos="646"/>
         </w:tabs>
-        <w:ind w:hanging="210"/>
+        <w:rPr>
+          <w:w w:val="115"/>
+          <w:sz w:val="20"/>
+        </w:rPr>
+        <w:sectPr>
+          <w:type w:val="continuous"/>
+          <w:pgSz w:w="11910" w:h="16840"/>
+          <w:pgMar w:top="432" w:right="432" w:bottom="432" w:left="432" w:header="720" w:footer="720" w:gutter="0"/>
+          <w:cols w:space="720"/>
+          <w:docGrid w:linePitch="299"/>
+        </w:sectPr>
+      </w:pPr>
+    </w:p>
+    <w:p>
+      <w:pPr>
+        <w:tabs>
+          <w:tab w:val="left" w:pos="646"/>
+        </w:tabs>
+        <w:rPr>
+          <w:sz w:val="20"/>
+        </w:rPr>
+      </w:pPr>
+    </w:p>
+    <w:p>
+      <w:pPr>
+        <w:tabs>
+          <w:tab w:val="left" w:pos="646"/>
+        </w:tabs>
         <w:rPr>
           <w:sz w:val="20"/>
         </w:rPr>
@@ -4425,15 +2859,10 @@
     </w:p>
     <w:p>
       <w:pPr>
-        <w:pStyle w:val="ListParagraph"/>
-        <w:numPr>
-          <w:ilvl w:val="0"/>
-          <w:numId w:val="1"/>
-        </w:numPr>
         <w:tabs>
           <w:tab w:val="left" w:pos="646"/>
         </w:tabs>
-        <w:ind w:hanging="210"/>
+        <w:ind w:left="450"/>
         <w:rPr>
           <w:sz w:val="20"/>
         </w:rPr>
@@ -4445,20 +2874,12 @@
           <w:docGrid w:linePitch="299"/>
         </w:sectPr>
       </w:pPr>
-      <w:r>
-        <w:rPr>
-          <w:sz w:val="20"/>
-        </w:rPr>
-        <w:t>Nptel - The Joy of Computing Using Python</w:t>
-      </w:r>
-    </w:p>
-    <w:p>
-      <w:pPr>
-        <w:pStyle w:val="ListParagraph"/>
+    </w:p>
+    <w:p>
+      <w:pPr>
         <w:tabs>
           <w:tab w:val="left" w:pos="646"/>
         </w:tabs>
-        <w:ind w:left="659" w:firstLine="0"/>
         <w:rPr>
           <w:sz w:val="20"/>
         </w:rPr>
@@ -4568,7 +2989,7 @@
         <v:path o:extrusionok="f" gradientshapeok="t" o:connecttype="rect"/>
         <o:lock v:ext="edit" aspectratio="t"/>
       </v:shapetype>
-      <v:shape id="_x0000_i1041" type="#_x0000_t75" style="width:409.65pt;height:409.65pt;visibility:visible;mso-wrap-style:square" o:bullet="t">
+      <v:shape id="_x0000_i1121" type="#_x0000_t75" style="width:409.55pt;height:409.55pt;visibility:visible;mso-wrap-style:square" o:bullet="t">
         <v:imagedata r:id="rId1" o:title=""/>
       </v:shape>
     </w:pict>
@@ -4689,8 +3110,8 @@
   <w:abstractNum w:abstractNumId="1" w15:restartNumberingAfterBreak="0">
     <w:nsid w:val="374476F5"/>
     <w:multiLevelType w:val="hybridMultilevel"/>
-    <w:tmpl w:val="C26C5B8A"/>
-    <w:lvl w:ilvl="0" w:tplc="D590720C">
+    <w:tmpl w:val="BBBA4C64"/>
+    <w:lvl w:ilvl="0" w:tplc="10FAA1A6">
       <w:numFmt w:val="bullet"/>
       <w:lvlText w:val="•"/>
       <w:lvlJc w:val="left"/>
@@ -4699,6 +3120,7 @@
       </w:pPr>
       <w:rPr>
         <w:rFonts w:ascii="Lucida Sans Unicode" w:eastAsia="Lucida Sans Unicode" w:hAnsi="Lucida Sans Unicode" w:cs="Lucida Sans Unicode" w:hint="default"/>
+        <w:color w:val="000000" w:themeColor="text1"/>
         <w:w w:val="78"/>
         <w:sz w:val="20"/>
         <w:szCs w:val="20"/>
@@ -5634,7 +4056,6 @@
   <w:style w:type="character" w:default="1" w:styleId="DefaultParagraphFont">
     <w:name w:val="Default Paragraph Font"/>
     <w:uiPriority w:val="1"/>
-    <w:semiHidden/>
     <w:unhideWhenUsed/>
   </w:style>
   <w:style w:type="table" w:default="1" w:styleId="TableNormal">
@@ -5730,6 +4151,19 @@
     <w:rPr>
       <w:color w:val="605E5C"/>
       <w:shd w:val="clear" w:color="auto" w:fill="E1DFDD"/>
+    </w:rPr>
+  </w:style>
+  <w:style w:type="paragraph" w:styleId="NormalWeb">
+    <w:name w:val="Normal (Web)"/>
+    <w:basedOn w:val="Normal"/>
+    <w:uiPriority w:val="99"/>
+    <w:semiHidden/>
+    <w:unhideWhenUsed/>
+    <w:rsid w:val="008D7F88"/>
+    <w:rPr>
+      <w:rFonts w:ascii="Times New Roman" w:hAnsi="Times New Roman" w:cs="Times New Roman"/>
+      <w:sz w:val="24"/>
+      <w:szCs w:val="24"/>
     </w:rPr>
   </w:style>
 </w:styles>

</xml_diff>